<commit_message>
Begin up-en-downloaden van plaatjes
</commit_message>
<xml_diff>
--- a/Documentatie/Casus Fotolab.docx
+++ b/Documentatie/Casus Fotolab.docx
@@ -1,6 +1,6 @@
 
 <file path=word/document.xml><?xml version="1.0" encoding="utf-8"?>
-<w:document xmlns:wpc="http://schemas.microsoft.com/office/word/2010/wordprocessingCanvas" xmlns:mc="http://schemas.openxmlformats.org/markup-compatibility/2006" xmlns:o="urn:schemas-microsoft-com:office:office" xmlns:r="http://schemas.openxmlformats.org/officeDocument/2006/relationships" xmlns:m="http://schemas.openxmlformats.org/officeDocument/2006/math" xmlns:v="urn:schemas-microsoft-com:vml" xmlns:wp14="http://schemas.microsoft.com/office/word/2010/wordprocessingDrawing" xmlns:wp="http://schemas.openxmlformats.org/drawingml/2006/wordprocessingDrawing" xmlns:w10="urn:schemas-microsoft-com:office:word" xmlns:w="http://schemas.openxmlformats.org/wordprocessingml/2006/main" xmlns:w14="http://schemas.microsoft.com/office/word/2010/wordml" xmlns:w15="http://schemas.microsoft.com/office/word/2012/wordml" xmlns:wpg="http://schemas.microsoft.com/office/word/2010/wordprocessingGroup" xmlns:wpi="http://schemas.microsoft.com/office/word/2010/wordprocessingInk" xmlns:wne="http://schemas.microsoft.com/office/word/2006/wordml" xmlns:wps="http://schemas.microsoft.com/office/word/2010/wordprocessingShape" mc:Ignorable="w14 w15 wp14">
+<w:document xmlns:wpc="http://schemas.microsoft.com/office/word/2010/wordprocessingCanvas" xmlns:mc="http://schemas.openxmlformats.org/markup-compatibility/2006" xmlns:o="urn:schemas-microsoft-com:office:office" xmlns:r="http://schemas.openxmlformats.org/officeDocument/2006/relationships" xmlns:m="http://schemas.openxmlformats.org/officeDocument/2006/math" xmlns:v="urn:schemas-microsoft-com:vml" xmlns:wp14="http://schemas.microsoft.com/office/word/2010/wordprocessingDrawing" xmlns:wp="http://schemas.openxmlformats.org/drawingml/2006/wordprocessingDrawing" xmlns:w10="urn:schemas-microsoft-com:office:word" xmlns:w="http://schemas.openxmlformats.org/wordprocessingml/2006/main" xmlns:w14="http://schemas.microsoft.com/office/word/2010/wordml" xmlns:wpg="http://schemas.microsoft.com/office/word/2010/wordprocessingGroup" xmlns:wpi="http://schemas.microsoft.com/office/word/2010/wordprocessingInk" xmlns:wne="http://schemas.microsoft.com/office/word/2006/wordml" xmlns:wps="http://schemas.microsoft.com/office/word/2010/wordprocessingShape" mc:Ignorable="w14 wp14">
   <w:body>
     <w:p>
       <w:pPr>
@@ -12,8 +12,6 @@
           <w:szCs w:val="32"/>
         </w:rPr>
       </w:pPr>
-      <w:bookmarkStart w:id="0" w:name="_GoBack"/>
-      <w:bookmarkEnd w:id="0"/>
     </w:p>
     <w:p>
       <w:pPr>
@@ -130,7 +128,7 @@
         </w:rPr>
         <w:t>Michael Franssen (</w:t>
       </w:r>
-      <w:hyperlink r:id="rId11" w:history="1">
+      <w:hyperlink r:id="rId12" w:history="1">
         <w:r>
           <w:rPr>
             <w:rStyle w:val="Hyperlink"/>
@@ -178,14 +176,36 @@
         <w:rPr>
           <w:rFonts w:ascii="Arial" w:hAnsi="Arial" w:cs="Arial"/>
         </w:rPr>
-        <w:t>In deze casus kijken we naar een bedrijf dat foto's print voor schoolfotografen en portretfotografen bij grote winkelketens (niet de reguliere vakantiekiekjes van de particulier). Deze producent levert hoge kwaliteit en bedrukt ook speciale producten zoals muismatten, tassen, T-shirts, mokken, canvas, dibond (soort metaalplaat) etc. De fotografen leveren de foto'</w:t>
-      </w:r>
-      <w:r>
-        <w:rPr>
-          <w:rFonts w:ascii="Arial" w:hAnsi="Arial" w:cs="Arial"/>
-        </w:rPr>
-        <w:t>s in hoge resolutie aan op DvD</w:t>
-      </w:r>
+        <w:t xml:space="preserve">In deze casus kijken we naar een bedrijf dat foto's print voor schoolfotografen en portretfotografen bij grote winkelketens (niet de reguliere vakantiekiekjes van de particulier). Deze producent levert hoge kwaliteit en bedrukt ook speciale producten zoals muismatten, tassen, T-shirts, mokken, canvas, </w:t>
+      </w:r>
+      <w:proofErr w:type="spellStart"/>
+      <w:r>
+        <w:rPr>
+          <w:rFonts w:ascii="Arial" w:hAnsi="Arial" w:cs="Arial"/>
+        </w:rPr>
+        <w:t>dibond</w:t>
+      </w:r>
+      <w:proofErr w:type="spellEnd"/>
+      <w:r>
+        <w:rPr>
+          <w:rFonts w:ascii="Arial" w:hAnsi="Arial" w:cs="Arial"/>
+        </w:rPr>
+        <w:t xml:space="preserve"> (soort metaalplaat) etc. De fotografen leveren de foto'</w:t>
+      </w:r>
+      <w:r>
+        <w:rPr>
+          <w:rFonts w:ascii="Arial" w:hAnsi="Arial" w:cs="Arial"/>
+        </w:rPr>
+        <w:t xml:space="preserve">s in hoge resolutie aan op </w:t>
+      </w:r>
+      <w:proofErr w:type="spellStart"/>
+      <w:r>
+        <w:rPr>
+          <w:rFonts w:ascii="Arial" w:hAnsi="Arial" w:cs="Arial"/>
+        </w:rPr>
+        <w:t>DvD</w:t>
+      </w:r>
+      <w:proofErr w:type="spellEnd"/>
       <w:r>
         <w:rPr>
           <w:rFonts w:ascii="Arial" w:hAnsi="Arial" w:cs="Arial"/>
@@ -297,7 +317,20 @@
         <w:rPr>
           <w:rFonts w:ascii="Arial" w:hAnsi="Arial" w:cs="Arial"/>
         </w:rPr>
-        <w:t xml:space="preserve">. Het idee is dat alle klanten een inlogcode krijgen waarmee de foto's en bijbehorende producten </w:t>
+        <w:t xml:space="preserve">. Het idee is dat </w:t>
+      </w:r>
+      <w:r>
+        <w:rPr>
+          <w:rFonts w:ascii="Arial" w:hAnsi="Arial" w:cs="Arial"/>
+          <w:highlight w:val="yellow"/>
+        </w:rPr>
+        <w:t>alle klanten een inlogcode krijgen</w:t>
+      </w:r>
+      <w:r>
+        <w:rPr>
+          <w:rFonts w:ascii="Arial" w:hAnsi="Arial" w:cs="Arial"/>
+        </w:rPr>
+        <w:t xml:space="preserve"> waarmee de foto's en bijbehorende producten </w:t>
       </w:r>
       <w:r>
         <w:rPr>
@@ -315,7 +348,46 @@
         <w:rPr>
           <w:rFonts w:ascii="Arial" w:hAnsi="Arial" w:cs="Arial"/>
         </w:rPr>
-        <w:t xml:space="preserve">Het beoogde proces is dan als volgt: de fotograaf levert de foto’s bij de producent aan. Deze produceert de initiële serie als vanouds, maar plaatst de foto’s tevens op de website. Per serie foto’s wordt dan een account aangemaakt waarmee die serie kan worden nabesteld. De foto’s op de website zijn in een lage-resolutie </w:t>
+        <w:t xml:space="preserve">Het beoogde proces is dan als volgt: de fotograaf levert de foto’s bij de producent aan. </w:t>
+      </w:r>
+      <w:r>
+        <w:rPr>
+          <w:rFonts w:ascii="Arial" w:hAnsi="Arial" w:cs="Arial"/>
+          <w:highlight w:val="yellow"/>
+        </w:rPr>
+        <w:t>Deze produceert de initiële serie als vanouds, maar plaatst de foto’s tevens op de website</w:t>
+      </w:r>
+      <w:r>
+        <w:rPr>
+          <w:rFonts w:ascii="Arial" w:hAnsi="Arial" w:cs="Arial"/>
+        </w:rPr>
+        <w:t xml:space="preserve">. </w:t>
+      </w:r>
+      <w:r>
+        <w:rPr>
+          <w:rFonts w:ascii="Arial" w:hAnsi="Arial" w:cs="Arial"/>
+          <w:highlight w:val="yellow"/>
+        </w:rPr>
+        <w:t>Per serie foto’s wordt dan een account aangemaakt waarmee die serie kan worden nabesteld.</w:t>
+      </w:r>
+      <w:r>
+        <w:rPr>
+          <w:rFonts w:ascii="Arial" w:hAnsi="Arial" w:cs="Arial"/>
+        </w:rPr>
+        <w:t xml:space="preserve"> De foto’s op de website zijn in een </w:t>
+      </w:r>
+      <w:r>
+        <w:rPr>
+          <w:rFonts w:ascii="Arial" w:hAnsi="Arial" w:cs="Arial"/>
+          <w:highlight w:val="yellow"/>
+        </w:rPr>
+        <w:t>lage-resolutie</w:t>
+      </w:r>
+      <w:r>
+        <w:rPr>
+          <w:rFonts w:ascii="Arial" w:hAnsi="Arial" w:cs="Arial"/>
+        </w:rPr>
+        <w:t xml:space="preserve"> </w:t>
       </w:r>
       <w:r>
         <w:rPr>
@@ -332,32 +404,43 @@
       <w:r>
         <w:rPr>
           <w:rFonts w:ascii="Arial" w:hAnsi="Arial" w:cs="Arial"/>
+          <w:highlight w:val="yellow"/>
         </w:rPr>
         <w:t xml:space="preserve">Na het inloggen kunnen klanten extra </w:t>
       </w:r>
       <w:r>
         <w:rPr>
           <w:rFonts w:ascii="Arial" w:hAnsi="Arial" w:cs="Arial"/>
+          <w:highlight w:val="yellow"/>
         </w:rPr>
         <w:t xml:space="preserve">exemplaren van hun eigen </w:t>
       </w:r>
       <w:r>
         <w:rPr>
           <w:rFonts w:ascii="Arial" w:hAnsi="Arial" w:cs="Arial"/>
+          <w:highlight w:val="yellow"/>
         </w:rPr>
         <w:t xml:space="preserve">foto's en producten </w:t>
       </w:r>
       <w:r>
         <w:rPr>
           <w:rFonts w:ascii="Arial" w:hAnsi="Arial" w:cs="Arial"/>
+          <w:highlight w:val="yellow"/>
         </w:rPr>
         <w:t xml:space="preserve">online </w:t>
       </w:r>
       <w:r>
         <w:rPr>
           <w:rFonts w:ascii="Arial" w:hAnsi="Arial" w:cs="Arial"/>
-        </w:rPr>
-        <w:t xml:space="preserve">bestellen met daarop een gekozen foto. </w:t>
+          <w:highlight w:val="yellow"/>
+        </w:rPr>
+        <w:t>bestellen met daarop een gekozen foto.</w:t>
+      </w:r>
+      <w:r>
+        <w:rPr>
+          <w:rFonts w:ascii="Arial" w:hAnsi="Arial" w:cs="Arial"/>
+        </w:rPr>
+        <w:t xml:space="preserve"> </w:t>
       </w:r>
     </w:p>
     <w:p>
@@ -372,41 +455,151 @@
           <w:rFonts w:ascii="Arial" w:hAnsi="Arial" w:cs="Arial"/>
         </w:rPr>
         <w:lastRenderedPageBreak/>
-        <w:t>De website moet previews laten zien en de te bestellen producten plaatsen in een winkelwagen. De inhoud van de winkelwagen kan via een online kassa (zoals Paypal, Google-checkout, Ogone of iDeal) worden betaald en is dan besteld. Betaalde producten worden bij de producent in hoge resolutie klaargemaakt om af te drukken. Bovendien wordt er een indexkaart klaargemaakt met daarop een kleine afbeelding van alle producten binnen de bestelling en het adres van de klant.</w:t>
-      </w:r>
-    </w:p>
-    <w:p>
-      <w:pPr>
-        <w:jc w:val="both"/>
-        <w:rPr>
-          <w:rFonts w:ascii="Arial" w:hAnsi="Arial" w:cs="Arial"/>
-        </w:rPr>
-      </w:pPr>
-    </w:p>
-    <w:p>
-      <w:pPr>
-        <w:jc w:val="both"/>
-        <w:rPr>
-          <w:rFonts w:ascii="Arial" w:hAnsi="Arial" w:cs="Arial"/>
-        </w:rPr>
-      </w:pPr>
-      <w:r>
-        <w:rPr>
-          <w:rFonts w:ascii="Arial" w:hAnsi="Arial" w:cs="Arial"/>
+        <w:t xml:space="preserve">De website moet </w:t>
+      </w:r>
+      <w:r>
+        <w:rPr>
+          <w:rFonts w:ascii="Arial" w:hAnsi="Arial" w:cs="Arial"/>
+          <w:highlight w:val="yellow"/>
+        </w:rPr>
+        <w:t>previews laten zien</w:t>
+      </w:r>
+      <w:r>
+        <w:rPr>
+          <w:rFonts w:ascii="Arial" w:hAnsi="Arial" w:cs="Arial"/>
+        </w:rPr>
+        <w:t xml:space="preserve"> en de te </w:t>
+      </w:r>
+      <w:r>
+        <w:rPr>
+          <w:rFonts w:ascii="Arial" w:hAnsi="Arial" w:cs="Arial"/>
+          <w:highlight w:val="yellow"/>
+        </w:rPr>
+        <w:t>bestellen producten plaatsen in een winkelwagen.</w:t>
+      </w:r>
+      <w:r>
+        <w:rPr>
+          <w:rFonts w:ascii="Arial" w:hAnsi="Arial" w:cs="Arial"/>
+        </w:rPr>
+        <w:t xml:space="preserve"> De inhoud van de winkelwagen kan via een online kassa (zoals </w:t>
+      </w:r>
+      <w:proofErr w:type="spellStart"/>
+      <w:r>
+        <w:rPr>
+          <w:rFonts w:ascii="Arial" w:hAnsi="Arial" w:cs="Arial"/>
+          <w:highlight w:val="yellow"/>
+        </w:rPr>
+        <w:t>Paypal</w:t>
+      </w:r>
+      <w:proofErr w:type="spellEnd"/>
+      <w:r>
+        <w:rPr>
+          <w:rFonts w:ascii="Arial" w:hAnsi="Arial" w:cs="Arial"/>
+          <w:highlight w:val="yellow"/>
+        </w:rPr>
+        <w:t>, Google-</w:t>
+      </w:r>
+      <w:proofErr w:type="spellStart"/>
+      <w:r>
+        <w:rPr>
+          <w:rFonts w:ascii="Arial" w:hAnsi="Arial" w:cs="Arial"/>
+          <w:highlight w:val="yellow"/>
+        </w:rPr>
+        <w:t>checkout</w:t>
+      </w:r>
+      <w:proofErr w:type="spellEnd"/>
+      <w:r>
+        <w:rPr>
+          <w:rFonts w:ascii="Arial" w:hAnsi="Arial" w:cs="Arial"/>
+          <w:highlight w:val="yellow"/>
+        </w:rPr>
+        <w:t xml:space="preserve">, </w:t>
+      </w:r>
+      <w:proofErr w:type="spellStart"/>
+      <w:r>
+        <w:rPr>
+          <w:rFonts w:ascii="Arial" w:hAnsi="Arial" w:cs="Arial"/>
+          <w:highlight w:val="yellow"/>
+        </w:rPr>
+        <w:t>Ogone</w:t>
+      </w:r>
+      <w:proofErr w:type="spellEnd"/>
+      <w:r>
+        <w:rPr>
+          <w:rFonts w:ascii="Arial" w:hAnsi="Arial" w:cs="Arial"/>
+          <w:highlight w:val="yellow"/>
+        </w:rPr>
+        <w:t xml:space="preserve"> of </w:t>
+      </w:r>
+      <w:proofErr w:type="spellStart"/>
+      <w:r>
+        <w:rPr>
+          <w:rFonts w:ascii="Arial" w:hAnsi="Arial" w:cs="Arial"/>
+          <w:highlight w:val="yellow"/>
+        </w:rPr>
+        <w:t>iDeal</w:t>
+      </w:r>
+      <w:proofErr w:type="spellEnd"/>
+      <w:r>
+        <w:rPr>
+          <w:rFonts w:ascii="Arial" w:hAnsi="Arial" w:cs="Arial"/>
+        </w:rPr>
+        <w:t>) worden betaald en is dan besteld. Betaalde producten worden bij de producent in hoge resolutie klaargemaakt om af te drukken. Bovendien wordt er een indexkaart klaargemaakt met daarop een kleine afbeelding van alle producten binnen de bestelling en het adres van de klant.</w:t>
+      </w:r>
+    </w:p>
+    <w:p>
+      <w:pPr>
+        <w:jc w:val="both"/>
+        <w:rPr>
+          <w:rFonts w:ascii="Arial" w:hAnsi="Arial" w:cs="Arial"/>
+        </w:rPr>
+      </w:pPr>
+    </w:p>
+    <w:p>
+      <w:pPr>
+        <w:jc w:val="both"/>
+        <w:rPr>
+          <w:rFonts w:ascii="Arial" w:hAnsi="Arial" w:cs="Arial"/>
+        </w:rPr>
+      </w:pPr>
+      <w:r>
+        <w:rPr>
+          <w:rFonts w:ascii="Arial" w:hAnsi="Arial" w:cs="Arial"/>
+          <w:highlight w:val="yellow"/>
         </w:rPr>
         <w:t xml:space="preserve">De prijzen van de producten kunnen worden ingesteld </w:t>
       </w:r>
       <w:r>
         <w:rPr>
           <w:rFonts w:ascii="Arial" w:hAnsi="Arial" w:cs="Arial"/>
-        </w:rPr>
-        <w:t xml:space="preserve">op de website. </w:t>
-      </w:r>
-      <w:r>
-        <w:rPr>
-          <w:rFonts w:ascii="Arial" w:hAnsi="Arial" w:cs="Arial"/>
-        </w:rPr>
-        <w:t>Ten behoeve van de financiële administratie moeten ook overzichten kunnen worden gemaakt van geplaatste en betaalde bestellingen.</w:t>
+          <w:highlight w:val="yellow"/>
+        </w:rPr>
+        <w:t>op de website</w:t>
+      </w:r>
+      <w:r>
+        <w:rPr>
+          <w:rFonts w:ascii="Arial" w:hAnsi="Arial" w:cs="Arial"/>
+        </w:rPr>
+        <w:t xml:space="preserve">. </w:t>
+      </w:r>
+      <w:r>
+        <w:rPr>
+          <w:rFonts w:ascii="Arial" w:hAnsi="Arial" w:cs="Arial"/>
+        </w:rPr>
+        <w:t xml:space="preserve">Ten behoeve van de financiële administratie moeten ook </w:t>
+      </w:r>
+      <w:r>
+        <w:rPr>
+          <w:rFonts w:ascii="Arial" w:hAnsi="Arial" w:cs="Arial"/>
+          <w:highlight w:val="yellow"/>
+        </w:rPr>
+        <w:t>overzichten kunnen worden gemaakt van geplaatste en betaalde bestellingen</w:t>
+      </w:r>
+      <w:r>
+        <w:rPr>
+          <w:rFonts w:ascii="Arial" w:hAnsi="Arial" w:cs="Arial"/>
+        </w:rPr>
+        <w:t>.</w:t>
       </w:r>
     </w:p>
     <w:p>
@@ -437,21 +630,37 @@
           <w:rFonts w:ascii="Arial" w:hAnsi="Arial" w:cs="Arial"/>
           <w:b/>
         </w:rPr>
-        <w:t>isen (“constraints”):</w:t>
-      </w:r>
-    </w:p>
-    <w:p>
-      <w:pPr>
-        <w:jc w:val="both"/>
+        <w:t>isen (“</w:t>
+      </w:r>
+      <w:proofErr w:type="spellStart"/>
+      <w:r>
         <w:rPr>
           <w:rFonts w:ascii="Arial" w:hAnsi="Arial" w:cs="Arial"/>
           <w:b/>
         </w:rPr>
-      </w:pPr>
-    </w:p>
-    <w:p>
-      <w:pPr>
-        <w:pStyle w:val="ListParagraph"/>
+        <w:t>constraints</w:t>
+      </w:r>
+      <w:proofErr w:type="spellEnd"/>
+      <w:r>
+        <w:rPr>
+          <w:rFonts w:ascii="Arial" w:hAnsi="Arial" w:cs="Arial"/>
+          <w:b/>
+        </w:rPr>
+        <w:t>”):</w:t>
+      </w:r>
+    </w:p>
+    <w:p>
+      <w:pPr>
+        <w:jc w:val="both"/>
+        <w:rPr>
+          <w:rFonts w:ascii="Arial" w:hAnsi="Arial" w:cs="Arial"/>
+          <w:b/>
+        </w:rPr>
+      </w:pPr>
+    </w:p>
+    <w:p>
+      <w:pPr>
+        <w:pStyle w:val="Lijstalinea"/>
         <w:numPr>
           <w:ilvl w:val="0"/>
           <w:numId w:val="4"/>
@@ -482,7 +691,7 @@
     </w:p>
     <w:p>
       <w:pPr>
-        <w:pStyle w:val="ListParagraph"/>
+        <w:pStyle w:val="Lijstalinea"/>
         <w:numPr>
           <w:ilvl w:val="0"/>
           <w:numId w:val="4"/>
@@ -501,7 +710,7 @@
     </w:p>
     <w:p>
       <w:pPr>
-        <w:pStyle w:val="ListParagraph"/>
+        <w:pStyle w:val="Lijstalinea"/>
         <w:numPr>
           <w:ilvl w:val="0"/>
           <w:numId w:val="4"/>
@@ -559,7 +768,7 @@
     </w:p>
     <w:p>
       <w:pPr>
-        <w:pStyle w:val="ListParagraph"/>
+        <w:pStyle w:val="Lijstalinea"/>
         <w:numPr>
           <w:ilvl w:val="0"/>
           <w:numId w:val="2"/>
@@ -573,21 +782,82 @@
         <w:rPr>
           <w:rFonts w:ascii="Arial" w:hAnsi="Arial" w:cs="Arial"/>
         </w:rPr>
-        <w:t>Ontwerp een architectuur waarmee het bovenstaande gerealiseerd kan worden. In die architectuur dienen de tools te zijn opgenomen voor het publiceren van de foto’s op de website, de website zelf, het betaalsysteem en de tool voor het produceren van de hoge resolutie foto’s voor het afdrukken.</w:t>
-      </w:r>
-    </w:p>
-    <w:p>
-      <w:pPr>
-        <w:pStyle w:val="ListParagraph"/>
-        <w:jc w:val="both"/>
-        <w:rPr>
-          <w:rFonts w:ascii="Arial" w:hAnsi="Arial" w:cs="Arial"/>
-        </w:rPr>
-      </w:pPr>
-    </w:p>
-    <w:p>
-      <w:pPr>
-        <w:pStyle w:val="ListParagraph"/>
+        <w:t xml:space="preserve">Ontwerp een architectuur waarmee het bovenstaande gerealiseerd kan worden. In die architectuur dienen de tools te zijn opgenomen voor het </w:t>
+      </w:r>
+      <w:r>
+        <w:rPr>
+          <w:rFonts w:ascii="Arial" w:hAnsi="Arial" w:cs="Arial"/>
+          <w:highlight w:val="yellow"/>
+        </w:rPr>
+        <w:t>publiceren van de foto’s op de website</w:t>
+      </w:r>
+      <w:r>
+        <w:rPr>
+          <w:rFonts w:ascii="Arial" w:hAnsi="Arial" w:cs="Arial"/>
+        </w:rPr>
+        <w:t xml:space="preserve">, </w:t>
+      </w:r>
+      <w:r>
+        <w:rPr>
+          <w:rFonts w:ascii="Arial" w:hAnsi="Arial" w:cs="Arial"/>
+          <w:highlight w:val="yellow"/>
+        </w:rPr>
+        <w:t>de website zelf</w:t>
+      </w:r>
+      <w:r>
+        <w:rPr>
+          <w:rFonts w:ascii="Arial" w:hAnsi="Arial" w:cs="Arial"/>
+        </w:rPr>
+        <w:t xml:space="preserve">, </w:t>
+      </w:r>
+      <w:r>
+        <w:rPr>
+          <w:rFonts w:ascii="Arial" w:hAnsi="Arial" w:cs="Arial"/>
+          <w:highlight w:val="yellow"/>
+        </w:rPr>
+        <w:t>het betaalsysteem</w:t>
+      </w:r>
+      <w:r>
+        <w:rPr>
+          <w:rFonts w:ascii="Arial" w:hAnsi="Arial" w:cs="Arial"/>
+        </w:rPr>
+        <w:t xml:space="preserve"> en de </w:t>
+      </w:r>
+      <w:r>
+        <w:rPr>
+          <w:rFonts w:ascii="Arial" w:hAnsi="Arial" w:cs="Arial"/>
+          <w:highlight w:val="yellow"/>
+        </w:rPr>
+        <w:t>tool voor het produceren van de hoge resolutie foto’s voor het afd</w:t>
+      </w:r>
+      <w:r>
+        <w:rPr>
+          <w:rFonts w:ascii="Arial" w:hAnsi="Arial" w:cs="Arial"/>
+          <w:highlight w:val="yellow"/>
+        </w:rPr>
+        <w:t>rukken</w:t>
+      </w:r>
+      <w:bookmarkStart w:id="0" w:name="_GoBack"/>
+      <w:bookmarkEnd w:id="0"/>
+      <w:r>
+        <w:rPr>
+          <w:rFonts w:ascii="Arial" w:hAnsi="Arial" w:cs="Arial"/>
+        </w:rPr>
+        <w:t>.</w:t>
+      </w:r>
+    </w:p>
+    <w:p>
+      <w:pPr>
+        <w:pStyle w:val="Lijstalinea"/>
+        <w:jc w:val="both"/>
+        <w:rPr>
+          <w:rFonts w:ascii="Arial" w:hAnsi="Arial" w:cs="Arial"/>
+        </w:rPr>
+      </w:pPr>
+    </w:p>
+    <w:p>
+      <w:pPr>
+        <w:pStyle w:val="Lijstalinea"/>
         <w:numPr>
           <w:ilvl w:val="0"/>
           <w:numId w:val="2"/>
@@ -601,20 +871,34 @@
         <w:rPr>
           <w:rFonts w:ascii="Arial" w:hAnsi="Arial" w:cs="Arial"/>
         </w:rPr>
-        <w:t>Werk voor de verschillende onderdelen van de architectuur een meer gedetailleerd ontwerp uit. Maak daarbij gebruik van design-patterns. Leg ook vast hoe de verschillende onderdelen van het systeem met elkaar communiceren. Houd bij het ontwerp rekening met de volgende aspecten:</w:t>
-      </w:r>
-    </w:p>
-    <w:p>
-      <w:pPr>
-        <w:jc w:val="both"/>
-        <w:rPr>
-          <w:rFonts w:ascii="Arial" w:hAnsi="Arial" w:cs="Arial"/>
-        </w:rPr>
-      </w:pPr>
-    </w:p>
-    <w:p>
-      <w:pPr>
-        <w:pStyle w:val="ListParagraph"/>
+        <w:t>Werk voor de verschillende onderdelen van de architectuur een meer gedetailleerd ontwerp uit. Maak daarbij gebruik van design-</w:t>
+      </w:r>
+      <w:proofErr w:type="spellStart"/>
+      <w:r>
+        <w:rPr>
+          <w:rFonts w:ascii="Arial" w:hAnsi="Arial" w:cs="Arial"/>
+        </w:rPr>
+        <w:t>patterns</w:t>
+      </w:r>
+      <w:proofErr w:type="spellEnd"/>
+      <w:r>
+        <w:rPr>
+          <w:rFonts w:ascii="Arial" w:hAnsi="Arial" w:cs="Arial"/>
+        </w:rPr>
+        <w:t>. Leg ook vast hoe de verschillende onderdelen van het systeem met elkaar communiceren. Houd bij het ontwerp rekening met de volgende aspecten:</w:t>
+      </w:r>
+    </w:p>
+    <w:p>
+      <w:pPr>
+        <w:jc w:val="both"/>
+        <w:rPr>
+          <w:rFonts w:ascii="Arial" w:hAnsi="Arial" w:cs="Arial"/>
+        </w:rPr>
+      </w:pPr>
+    </w:p>
+    <w:p>
+      <w:pPr>
+        <w:pStyle w:val="Lijstalinea"/>
         <w:numPr>
           <w:ilvl w:val="0"/>
           <w:numId w:val="3"/>
@@ -622,24 +906,27 @@
         <w:jc w:val="both"/>
         <w:rPr>
           <w:rFonts w:ascii="Arial" w:hAnsi="Arial" w:cs="Arial"/>
-        </w:rPr>
-      </w:pPr>
-      <w:r>
-        <w:rPr>
-          <w:rFonts w:ascii="Arial" w:hAnsi="Arial" w:cs="Arial"/>
+          <w:highlight w:val="yellow"/>
+        </w:rPr>
+      </w:pPr>
+      <w:r>
+        <w:rPr>
+          <w:rFonts w:ascii="Arial" w:hAnsi="Arial" w:cs="Arial"/>
+          <w:highlight w:val="yellow"/>
         </w:rPr>
         <w:t xml:space="preserve">Gebruikers mogen niet in staat zijn om </w:t>
       </w:r>
       <w:r>
         <w:rPr>
           <w:rFonts w:ascii="Arial" w:hAnsi="Arial" w:cs="Arial"/>
+          <w:highlight w:val="yellow"/>
         </w:rPr>
         <w:t>foto’s van een andere klant te bestellen.</w:t>
       </w:r>
     </w:p>
     <w:p>
       <w:pPr>
-        <w:pStyle w:val="ListParagraph"/>
+        <w:pStyle w:val="Lijstalinea"/>
         <w:ind w:left="1800"/>
         <w:jc w:val="both"/>
         <w:rPr>
@@ -649,7 +936,7 @@
     </w:p>
     <w:p>
       <w:pPr>
-        <w:pStyle w:val="ListParagraph"/>
+        <w:pStyle w:val="Lijstalinea"/>
         <w:numPr>
           <w:ilvl w:val="0"/>
           <w:numId w:val="3"/>
@@ -657,11 +944,13 @@
         <w:jc w:val="both"/>
         <w:rPr>
           <w:rFonts w:ascii="Arial" w:hAnsi="Arial" w:cs="Arial"/>
-        </w:rPr>
-      </w:pPr>
-      <w:r>
-        <w:rPr>
-          <w:rFonts w:ascii="Arial" w:hAnsi="Arial" w:cs="Arial"/>
+          <w:highlight w:val="yellow"/>
+        </w:rPr>
+      </w:pPr>
+      <w:r>
+        <w:rPr>
+          <w:rFonts w:ascii="Arial" w:hAnsi="Arial" w:cs="Arial"/>
+          <w:highlight w:val="yellow"/>
         </w:rPr>
         <w:t>Gebruikers mogen niet in staat zijn om de database van de website te manipuleren op ongeoorloofde wijze (bijvoorbeeld: zelf bestellingen als betaald aan te merken of prijzen te veranderen)</w:t>
       </w:r>
@@ -676,7 +965,7 @@
     </w:p>
     <w:p>
       <w:pPr>
-        <w:pStyle w:val="ListParagraph"/>
+        <w:pStyle w:val="Lijstalinea"/>
         <w:numPr>
           <w:ilvl w:val="0"/>
           <w:numId w:val="3"/>
@@ -684,26 +973,28 @@
         <w:jc w:val="both"/>
         <w:rPr>
           <w:rFonts w:ascii="Arial" w:hAnsi="Arial" w:cs="Arial"/>
-        </w:rPr>
-      </w:pPr>
-      <w:r>
-        <w:rPr>
-          <w:rFonts w:ascii="Arial" w:hAnsi="Arial" w:cs="Arial"/>
+          <w:highlight w:val="yellow"/>
+        </w:rPr>
+      </w:pPr>
+      <w:r>
+        <w:rPr>
+          <w:rFonts w:ascii="Arial" w:hAnsi="Arial" w:cs="Arial"/>
+          <w:highlight w:val="yellow"/>
         </w:rPr>
         <w:t>Gebruikers mogen niet in staat zijn om foto’s van een andere klant te bekijken.</w:t>
       </w:r>
     </w:p>
     <w:p>
       <w:pPr>
-        <w:pStyle w:val="ListParagraph"/>
-        <w:rPr>
-          <w:rFonts w:ascii="Arial" w:hAnsi="Arial" w:cs="Arial"/>
-        </w:rPr>
-      </w:pPr>
-    </w:p>
-    <w:p>
-      <w:pPr>
-        <w:pStyle w:val="ListParagraph"/>
+        <w:pStyle w:val="Lijstalinea"/>
+        <w:rPr>
+          <w:rFonts w:ascii="Arial" w:hAnsi="Arial" w:cs="Arial"/>
+        </w:rPr>
+      </w:pPr>
+    </w:p>
+    <w:p>
+      <w:pPr>
+        <w:pStyle w:val="Lijstalinea"/>
         <w:numPr>
           <w:ilvl w:val="0"/>
           <w:numId w:val="3"/>
@@ -711,26 +1002,28 @@
         <w:jc w:val="both"/>
         <w:rPr>
           <w:rFonts w:ascii="Arial" w:hAnsi="Arial" w:cs="Arial"/>
-        </w:rPr>
-      </w:pPr>
-      <w:r>
-        <w:rPr>
-          <w:rFonts w:ascii="Arial" w:hAnsi="Arial" w:cs="Arial"/>
+          <w:highlight w:val="yellow"/>
+        </w:rPr>
+      </w:pPr>
+      <w:r>
+        <w:rPr>
+          <w:rFonts w:ascii="Arial" w:hAnsi="Arial" w:cs="Arial"/>
+          <w:highlight w:val="yellow"/>
         </w:rPr>
         <w:t>De service moet stabiel zijn. Het publiceren van een serie foto’s kan langere tijd in beslag nemen, dus moet de applicatie bestand zijn tegen het uitvallen van de publiceerapplicatie en/of de website tijdens het publiceren. Bij het hervatten na een crash is het niet acceptabel als alles opnieuw moet worden gepubliceerd.</w:t>
       </w:r>
     </w:p>
     <w:p>
       <w:pPr>
-        <w:pStyle w:val="ListParagraph"/>
-        <w:rPr>
-          <w:rFonts w:ascii="Arial" w:hAnsi="Arial" w:cs="Arial"/>
-        </w:rPr>
-      </w:pPr>
-    </w:p>
-    <w:p>
-      <w:pPr>
-        <w:pStyle w:val="ListParagraph"/>
+        <w:pStyle w:val="Lijstalinea"/>
+        <w:rPr>
+          <w:rFonts w:ascii="Arial" w:hAnsi="Arial" w:cs="Arial"/>
+        </w:rPr>
+      </w:pPr>
+    </w:p>
+    <w:p>
+      <w:pPr>
+        <w:pStyle w:val="Lijstalinea"/>
         <w:numPr>
           <w:ilvl w:val="0"/>
           <w:numId w:val="3"/>
@@ -740,24 +1033,61 @@
           <w:rFonts w:ascii="Arial" w:hAnsi="Arial" w:cs="Arial"/>
         </w:rPr>
       </w:pPr>
-      <w:r>
-        <w:rPr>
-          <w:rFonts w:ascii="Arial" w:hAnsi="Arial" w:cs="Arial"/>
-        </w:rPr>
-        <w:t>Portabiliteit: de webservice moet goed werken op verschillende platformen, zoals Windows, OSX, IOS en Android. De publiceerapplicatie mag zich beperken tot het platform van de klant.</w:t>
-      </w:r>
-    </w:p>
-    <w:p>
-      <w:pPr>
-        <w:pStyle w:val="ListParagraph"/>
-        <w:rPr>
-          <w:rFonts w:ascii="Arial" w:hAnsi="Arial" w:cs="Arial"/>
-        </w:rPr>
-      </w:pPr>
-    </w:p>
-    <w:p>
-      <w:pPr>
-        <w:pStyle w:val="ListParagraph"/>
+      <w:proofErr w:type="spellStart"/>
+      <w:r>
+        <w:rPr>
+          <w:rFonts w:ascii="Arial" w:hAnsi="Arial" w:cs="Arial"/>
+        </w:rPr>
+        <w:lastRenderedPageBreak/>
+        <w:t>Portabiliteit</w:t>
+      </w:r>
+      <w:proofErr w:type="spellEnd"/>
+      <w:r>
+        <w:rPr>
+          <w:rFonts w:ascii="Arial" w:hAnsi="Arial" w:cs="Arial"/>
+        </w:rPr>
+        <w:t xml:space="preserve">: de </w:t>
+      </w:r>
+      <w:proofErr w:type="spellStart"/>
+      <w:r>
+        <w:rPr>
+          <w:rFonts w:ascii="Arial" w:hAnsi="Arial" w:cs="Arial"/>
+        </w:rPr>
+        <w:t>webservice</w:t>
+      </w:r>
+      <w:proofErr w:type="spellEnd"/>
+      <w:r>
+        <w:rPr>
+          <w:rFonts w:ascii="Arial" w:hAnsi="Arial" w:cs="Arial"/>
+        </w:rPr>
+        <w:t xml:space="preserve"> moet goed werken op verschillende platformen, zoals Windows, OSX, IOS en </w:t>
+      </w:r>
+      <w:proofErr w:type="spellStart"/>
+      <w:r>
+        <w:rPr>
+          <w:rFonts w:ascii="Arial" w:hAnsi="Arial" w:cs="Arial"/>
+        </w:rPr>
+        <w:t>Android</w:t>
+      </w:r>
+      <w:proofErr w:type="spellEnd"/>
+      <w:r>
+        <w:rPr>
+          <w:rFonts w:ascii="Arial" w:hAnsi="Arial" w:cs="Arial"/>
+        </w:rPr>
+        <w:t>. De publiceerapplicatie mag zich beperken tot het platform van de klant.</w:t>
+      </w:r>
+    </w:p>
+    <w:p>
+      <w:pPr>
+        <w:pStyle w:val="Lijstalinea"/>
+        <w:rPr>
+          <w:rFonts w:ascii="Arial" w:hAnsi="Arial" w:cs="Arial"/>
+        </w:rPr>
+      </w:pPr>
+    </w:p>
+    <w:p>
+      <w:pPr>
+        <w:pStyle w:val="Lijstalinea"/>
         <w:numPr>
           <w:ilvl w:val="0"/>
           <w:numId w:val="3"/>
@@ -776,15 +1106,15 @@
     </w:p>
     <w:p>
       <w:pPr>
-        <w:pStyle w:val="ListParagraph"/>
-        <w:rPr>
-          <w:rFonts w:ascii="Arial" w:hAnsi="Arial" w:cs="Arial"/>
-        </w:rPr>
-      </w:pPr>
-    </w:p>
-    <w:p>
-      <w:pPr>
-        <w:pStyle w:val="ListParagraph"/>
+        <w:pStyle w:val="Lijstalinea"/>
+        <w:rPr>
+          <w:rFonts w:ascii="Arial" w:hAnsi="Arial" w:cs="Arial"/>
+        </w:rPr>
+      </w:pPr>
+    </w:p>
+    <w:p>
+      <w:pPr>
+        <w:pStyle w:val="Lijstalinea"/>
         <w:numPr>
           <w:ilvl w:val="0"/>
           <w:numId w:val="3"/>
@@ -792,32 +1122,37 @@
         <w:jc w:val="both"/>
         <w:rPr>
           <w:rFonts w:ascii="Arial" w:hAnsi="Arial" w:cs="Arial"/>
-        </w:rPr>
-      </w:pPr>
-      <w:r>
-        <w:rPr>
-          <w:rFonts w:ascii="Arial" w:hAnsi="Arial" w:cs="Arial"/>
-        </w:rPr>
-        <w:t>Usability: het betreft een bestelsite voor individuele klanten. Het systeem moet zich dus zelf wijzen en bestellen moet zo</w:t>
-      </w:r>
-      <w:r>
-        <w:rPr>
-          <w:rFonts w:ascii="Arial" w:hAnsi="Arial" w:cs="Arial"/>
-        </w:rPr>
-        <w:t xml:space="preserve"> eenvoudig mogelijk kunnen gebeuren.</w:t>
-      </w:r>
-    </w:p>
-    <w:p>
-      <w:pPr>
-        <w:pStyle w:val="ListParagraph"/>
-        <w:rPr>
-          <w:rFonts w:ascii="Arial" w:hAnsi="Arial" w:cs="Arial"/>
-        </w:rPr>
-      </w:pPr>
-    </w:p>
-    <w:p>
-      <w:pPr>
-        <w:pStyle w:val="ListParagraph"/>
+          <w:highlight w:val="yellow"/>
+        </w:rPr>
+      </w:pPr>
+      <w:proofErr w:type="spellStart"/>
+      <w:r>
+        <w:rPr>
+          <w:rFonts w:ascii="Arial" w:hAnsi="Arial" w:cs="Arial"/>
+          <w:highlight w:val="yellow"/>
+        </w:rPr>
+        <w:t>Usability</w:t>
+      </w:r>
+      <w:proofErr w:type="spellEnd"/>
+      <w:r>
+        <w:rPr>
+          <w:rFonts w:ascii="Arial" w:hAnsi="Arial" w:cs="Arial"/>
+          <w:highlight w:val="yellow"/>
+        </w:rPr>
+        <w:t>: het betreft een bestelsite voor individuele klanten. Het systeem moet zich dus zelf wijzen en bestellen moet zo eenvoudig mogelijk kunnen gebeuren.</w:t>
+      </w:r>
+    </w:p>
+    <w:p>
+      <w:pPr>
+        <w:pStyle w:val="Lijstalinea"/>
+        <w:rPr>
+          <w:rFonts w:ascii="Arial" w:hAnsi="Arial" w:cs="Arial"/>
+        </w:rPr>
+      </w:pPr>
+    </w:p>
+    <w:p>
+      <w:pPr>
+        <w:pStyle w:val="Lijstalinea"/>
         <w:numPr>
           <w:ilvl w:val="0"/>
           <w:numId w:val="3"/>
@@ -831,28 +1166,42 @@
         <w:rPr>
           <w:rFonts w:ascii="Arial" w:hAnsi="Arial" w:cs="Arial"/>
         </w:rPr>
-        <w:t>Geef aan welke constraints aan de data worden gewaarborgd in de database en welke in de software (en waarom).</w:t>
-      </w:r>
-    </w:p>
-    <w:p>
-      <w:pPr>
-        <w:pStyle w:val="ListParagraph"/>
-        <w:rPr>
-          <w:rFonts w:ascii="Arial" w:hAnsi="Arial" w:cs="Arial"/>
-        </w:rPr>
-      </w:pPr>
-    </w:p>
-    <w:p>
-      <w:pPr>
-        <w:jc w:val="both"/>
-        <w:rPr>
-          <w:rFonts w:ascii="Arial" w:hAnsi="Arial" w:cs="Arial"/>
-        </w:rPr>
-      </w:pPr>
-    </w:p>
-    <w:p>
-      <w:pPr>
-        <w:pStyle w:val="ListParagraph"/>
+        <w:t xml:space="preserve">Geef aan welke </w:t>
+      </w:r>
+      <w:proofErr w:type="spellStart"/>
+      <w:r>
+        <w:rPr>
+          <w:rFonts w:ascii="Arial" w:hAnsi="Arial" w:cs="Arial"/>
+        </w:rPr>
+        <w:t>constraints</w:t>
+      </w:r>
+      <w:proofErr w:type="spellEnd"/>
+      <w:r>
+        <w:rPr>
+          <w:rFonts w:ascii="Arial" w:hAnsi="Arial" w:cs="Arial"/>
+        </w:rPr>
+        <w:t xml:space="preserve"> aan de data worden gewaarborgd in de database en welke in de software (en waarom).</w:t>
+      </w:r>
+    </w:p>
+    <w:p>
+      <w:pPr>
+        <w:pStyle w:val="Lijstalinea"/>
+        <w:rPr>
+          <w:rFonts w:ascii="Arial" w:hAnsi="Arial" w:cs="Arial"/>
+        </w:rPr>
+      </w:pPr>
+    </w:p>
+    <w:p>
+      <w:pPr>
+        <w:jc w:val="both"/>
+        <w:rPr>
+          <w:rFonts w:ascii="Arial" w:hAnsi="Arial" w:cs="Arial"/>
+        </w:rPr>
+      </w:pPr>
+    </w:p>
+    <w:p>
+      <w:pPr>
+        <w:pStyle w:val="Lijstalinea"/>
         <w:numPr>
           <w:ilvl w:val="0"/>
           <w:numId w:val="2"/>
@@ -866,9 +1215,51 @@
         <w:rPr>
           <w:rFonts w:ascii="Arial" w:hAnsi="Arial" w:cs="Arial"/>
         </w:rPr>
-        <w:t xml:space="preserve">Maak van het ontwerp een Software Architectuur Document (SAD) zoals gebruikelijk in het Rational Unified Process (RUP) (zie ook </w:t>
-      </w:r>
-      <w:hyperlink r:id="rId12" w:history="1">
+        <w:t xml:space="preserve">Maak van het ontwerp een Software Architectuur Document (SAD) zoals gebruikelijk in het </w:t>
+      </w:r>
+      <w:proofErr w:type="spellStart"/>
+      <w:r>
+        <w:rPr>
+          <w:rFonts w:ascii="Arial" w:hAnsi="Arial" w:cs="Arial"/>
+        </w:rPr>
+        <w:t>Rational</w:t>
+      </w:r>
+      <w:proofErr w:type="spellEnd"/>
+      <w:r>
+        <w:rPr>
+          <w:rFonts w:ascii="Arial" w:hAnsi="Arial" w:cs="Arial"/>
+        </w:rPr>
+        <w:t xml:space="preserve"> </w:t>
+      </w:r>
+      <w:proofErr w:type="spellStart"/>
+      <w:r>
+        <w:rPr>
+          <w:rFonts w:ascii="Arial" w:hAnsi="Arial" w:cs="Arial"/>
+        </w:rPr>
+        <w:t>Unified</w:t>
+      </w:r>
+      <w:proofErr w:type="spellEnd"/>
+      <w:r>
+        <w:rPr>
+          <w:rFonts w:ascii="Arial" w:hAnsi="Arial" w:cs="Arial"/>
+        </w:rPr>
+        <w:t xml:space="preserve"> </w:t>
+      </w:r>
+      <w:proofErr w:type="spellStart"/>
+      <w:r>
+        <w:rPr>
+          <w:rFonts w:ascii="Arial" w:hAnsi="Arial" w:cs="Arial"/>
+        </w:rPr>
+        <w:t>Process</w:t>
+      </w:r>
+      <w:proofErr w:type="spellEnd"/>
+      <w:r>
+        <w:rPr>
+          <w:rFonts w:ascii="Arial" w:hAnsi="Arial" w:cs="Arial"/>
+        </w:rPr>
+        <w:t xml:space="preserve"> (RUP) (zie ook </w:t>
+      </w:r>
+      <w:hyperlink r:id="rId13" w:history="1">
         <w:r>
           <w:rPr>
             <w:rStyle w:val="Hyperlink"/>
@@ -892,16 +1283,16 @@
     </w:p>
     <w:p>
       <w:pPr>
-        <w:pStyle w:val="ListParagraph"/>
-        <w:jc w:val="both"/>
-        <w:rPr>
-          <w:rFonts w:ascii="Arial" w:hAnsi="Arial" w:cs="Arial"/>
-        </w:rPr>
-      </w:pPr>
-    </w:p>
-    <w:p>
-      <w:pPr>
-        <w:pStyle w:val="ListParagraph"/>
+        <w:pStyle w:val="Lijstalinea"/>
+        <w:jc w:val="both"/>
+        <w:rPr>
+          <w:rFonts w:ascii="Arial" w:hAnsi="Arial" w:cs="Arial"/>
+        </w:rPr>
+      </w:pPr>
+    </w:p>
+    <w:p>
+      <w:pPr>
+        <w:pStyle w:val="Lijstalinea"/>
         <w:numPr>
           <w:ilvl w:val="0"/>
           <w:numId w:val="2"/>
@@ -914,49 +1305,50 @@
       <w:r>
         <w:rPr>
           <w:rFonts w:ascii="Arial" w:hAnsi="Arial" w:cs="Arial"/>
+          <w:highlight w:val="yellow"/>
         </w:rPr>
         <w:t xml:space="preserve">Implementeer </w:t>
       </w:r>
       <w:r>
         <w:rPr>
           <w:rFonts w:ascii="Arial" w:hAnsi="Arial" w:cs="Arial"/>
+          <w:highlight w:val="yellow"/>
         </w:rPr>
         <w:t xml:space="preserve">in concept </w:t>
       </w:r>
       <w:r>
         <w:rPr>
           <w:rFonts w:ascii="Arial" w:hAnsi="Arial" w:cs="Arial"/>
-        </w:rPr>
-        <w:t>minimaal de website, het be</w:t>
-      </w:r>
-      <w:r>
-        <w:rPr>
-          <w:rFonts w:ascii="Arial" w:hAnsi="Arial" w:cs="Arial"/>
-        </w:rPr>
-        <w:t xml:space="preserve">taalsysteem </w:t>
-      </w:r>
-      <w:r>
-        <w:rPr>
-          <w:rFonts w:ascii="Arial" w:hAnsi="Arial" w:cs="Arial"/>
+          <w:highlight w:val="yellow"/>
+        </w:rPr>
+        <w:t xml:space="preserve">minimaal de website, het betaalsysteem </w:t>
+      </w:r>
+      <w:r>
+        <w:rPr>
+          <w:rFonts w:ascii="Arial" w:hAnsi="Arial" w:cs="Arial"/>
+          <w:highlight w:val="yellow"/>
         </w:rPr>
         <w:t>PayPal</w:t>
       </w:r>
       <w:r>
         <w:rPr>
-          <w:rStyle w:val="FootnoteReference"/>
-          <w:rFonts w:ascii="Arial" w:hAnsi="Arial" w:cs="Arial"/>
+          <w:rStyle w:val="Voetnootmarkering"/>
+          <w:rFonts w:ascii="Arial" w:hAnsi="Arial" w:cs="Arial"/>
+          <w:highlight w:val="yellow"/>
         </w:rPr>
         <w:footnoteReference w:id="1"/>
       </w:r>
       <w:r>
         <w:rPr>
           <w:rFonts w:ascii="Arial" w:hAnsi="Arial" w:cs="Arial"/>
+          <w:highlight w:val="yellow"/>
         </w:rPr>
         <w:t xml:space="preserve"> </w:t>
       </w:r>
       <w:r>
         <w:rPr>
           <w:rFonts w:ascii="Arial" w:hAnsi="Arial" w:cs="Arial"/>
+          <w:highlight w:val="yellow"/>
         </w:rPr>
         <w:t>en de applicatie voor het publiceren van de foto’s.</w:t>
       </w:r>
@@ -979,7 +1371,7 @@
       </w:pPr>
     </w:p>
     <w:sectPr>
-      <w:footerReference w:type="default" r:id="rId13"/>
+      <w:footerReference w:type="default" r:id="rId14"/>
       <w:pgSz w:w="11906" w:h="16838"/>
       <w:pgMar w:top="1440" w:right="1800" w:bottom="1440" w:left="1800" w:header="708" w:footer="708" w:gutter="0"/>
       <w:cols w:space="708"/>
@@ -990,7 +1382,7 @@
 </file>
 
 <file path=word/endnotes.xml><?xml version="1.0" encoding="utf-8"?>
-<w:endnotes xmlns:wpc="http://schemas.microsoft.com/office/word/2010/wordprocessingCanvas" xmlns:mc="http://schemas.openxmlformats.org/markup-compatibility/2006" xmlns:o="urn:schemas-microsoft-com:office:office" xmlns:r="http://schemas.openxmlformats.org/officeDocument/2006/relationships" xmlns:m="http://schemas.openxmlformats.org/officeDocument/2006/math" xmlns:v="urn:schemas-microsoft-com:vml" xmlns:wp14="http://schemas.microsoft.com/office/word/2010/wordprocessingDrawing" xmlns:wp="http://schemas.openxmlformats.org/drawingml/2006/wordprocessingDrawing" xmlns:w10="urn:schemas-microsoft-com:office:word" xmlns:w="http://schemas.openxmlformats.org/wordprocessingml/2006/main" xmlns:w14="http://schemas.microsoft.com/office/word/2010/wordml" xmlns:w15="http://schemas.microsoft.com/office/word/2012/wordml" xmlns:wpg="http://schemas.microsoft.com/office/word/2010/wordprocessingGroup" xmlns:wpi="http://schemas.microsoft.com/office/word/2010/wordprocessingInk" xmlns:wne="http://schemas.microsoft.com/office/word/2006/wordml" xmlns:wps="http://schemas.microsoft.com/office/word/2010/wordprocessingShape" mc:Ignorable="w14 w15 wp14">
+<w:endnotes xmlns:wpc="http://schemas.microsoft.com/office/word/2010/wordprocessingCanvas" xmlns:mc="http://schemas.openxmlformats.org/markup-compatibility/2006" xmlns:o="urn:schemas-microsoft-com:office:office" xmlns:r="http://schemas.openxmlformats.org/officeDocument/2006/relationships" xmlns:m="http://schemas.openxmlformats.org/officeDocument/2006/math" xmlns:v="urn:schemas-microsoft-com:vml" xmlns:wp14="http://schemas.microsoft.com/office/word/2010/wordprocessingDrawing" xmlns:wp="http://schemas.openxmlformats.org/drawingml/2006/wordprocessingDrawing" xmlns:w10="urn:schemas-microsoft-com:office:word" xmlns:w="http://schemas.openxmlformats.org/wordprocessingml/2006/main" xmlns:w14="http://schemas.microsoft.com/office/word/2010/wordml" xmlns:wpg="http://schemas.microsoft.com/office/word/2010/wordprocessingGroup" xmlns:wpi="http://schemas.microsoft.com/office/word/2010/wordprocessingInk" xmlns:wne="http://schemas.microsoft.com/office/word/2006/wordml" xmlns:wps="http://schemas.microsoft.com/office/word/2010/wordprocessingShape" mc:Ignorable="w14 wp14">
   <w:endnote w:type="separator" w:id="-1">
     <w:p>
       <w:r>
@@ -1009,10 +1401,10 @@
 </file>
 
 <file path=word/footer1.xml><?xml version="1.0" encoding="utf-8"?>
-<w:ftr xmlns:wpc="http://schemas.microsoft.com/office/word/2010/wordprocessingCanvas" xmlns:mc="http://schemas.openxmlformats.org/markup-compatibility/2006" xmlns:o="urn:schemas-microsoft-com:office:office" xmlns:r="http://schemas.openxmlformats.org/officeDocument/2006/relationships" xmlns:m="http://schemas.openxmlformats.org/officeDocument/2006/math" xmlns:v="urn:schemas-microsoft-com:vml" xmlns:wp14="http://schemas.microsoft.com/office/word/2010/wordprocessingDrawing" xmlns:wp="http://schemas.openxmlformats.org/drawingml/2006/wordprocessingDrawing" xmlns:w10="urn:schemas-microsoft-com:office:word" xmlns:w="http://schemas.openxmlformats.org/wordprocessingml/2006/main" xmlns:w14="http://schemas.microsoft.com/office/word/2010/wordml" xmlns:w15="http://schemas.microsoft.com/office/word/2012/wordml" xmlns:wpg="http://schemas.microsoft.com/office/word/2010/wordprocessingGroup" xmlns:wpi="http://schemas.microsoft.com/office/word/2010/wordprocessingInk" xmlns:wne="http://schemas.microsoft.com/office/word/2006/wordml" xmlns:wps="http://schemas.microsoft.com/office/word/2010/wordprocessingShape" mc:Ignorable="w14 w15 wp14">
+<w:ftr xmlns:wpc="http://schemas.microsoft.com/office/word/2010/wordprocessingCanvas" xmlns:mc="http://schemas.openxmlformats.org/markup-compatibility/2006" xmlns:o="urn:schemas-microsoft-com:office:office" xmlns:r="http://schemas.openxmlformats.org/officeDocument/2006/relationships" xmlns:m="http://schemas.openxmlformats.org/officeDocument/2006/math" xmlns:v="urn:schemas-microsoft-com:vml" xmlns:wp14="http://schemas.microsoft.com/office/word/2010/wordprocessingDrawing" xmlns:wp="http://schemas.openxmlformats.org/drawingml/2006/wordprocessingDrawing" xmlns:w10="urn:schemas-microsoft-com:office:word" xmlns:w="http://schemas.openxmlformats.org/wordprocessingml/2006/main" xmlns:w14="http://schemas.microsoft.com/office/word/2010/wordml" xmlns:wpg="http://schemas.microsoft.com/office/word/2010/wordprocessingGroup" xmlns:wpi="http://schemas.microsoft.com/office/word/2010/wordprocessingInk" xmlns:wne="http://schemas.microsoft.com/office/word/2006/wordml" xmlns:wps="http://schemas.microsoft.com/office/word/2010/wordprocessingShape" mc:Ignorable="w14 wp14">
   <w:p>
     <w:pPr>
-      <w:pStyle w:val="Footer"/>
+      <w:pStyle w:val="Voettekst"/>
       <w:rPr>
         <w:rFonts w:ascii="Arial" w:hAnsi="Arial" w:cs="Arial"/>
         <w:sz w:val="20"/>
@@ -1090,7 +1482,7 @@
         <w:sz w:val="20"/>
         <w:szCs w:val="20"/>
       </w:rPr>
-      <w:t>1</w:t>
+      <w:t>2</w:t>
     </w:r>
     <w:r>
       <w:rPr>
@@ -1105,7 +1497,7 @@
 </file>
 
 <file path=word/footnotes.xml><?xml version="1.0" encoding="utf-8"?>
-<w:footnotes xmlns:wpc="http://schemas.microsoft.com/office/word/2010/wordprocessingCanvas" xmlns:mc="http://schemas.openxmlformats.org/markup-compatibility/2006" xmlns:o="urn:schemas-microsoft-com:office:office" xmlns:r="http://schemas.openxmlformats.org/officeDocument/2006/relationships" xmlns:m="http://schemas.openxmlformats.org/officeDocument/2006/math" xmlns:v="urn:schemas-microsoft-com:vml" xmlns:wp14="http://schemas.microsoft.com/office/word/2010/wordprocessingDrawing" xmlns:wp="http://schemas.openxmlformats.org/drawingml/2006/wordprocessingDrawing" xmlns:w10="urn:schemas-microsoft-com:office:word" xmlns:w="http://schemas.openxmlformats.org/wordprocessingml/2006/main" xmlns:w14="http://schemas.microsoft.com/office/word/2010/wordml" xmlns:w15="http://schemas.microsoft.com/office/word/2012/wordml" xmlns:wpg="http://schemas.microsoft.com/office/word/2010/wordprocessingGroup" xmlns:wpi="http://schemas.microsoft.com/office/word/2010/wordprocessingInk" xmlns:wne="http://schemas.microsoft.com/office/word/2006/wordml" xmlns:wps="http://schemas.microsoft.com/office/word/2010/wordprocessingShape" mc:Ignorable="w14 w15 wp14">
+<w:footnotes xmlns:wpc="http://schemas.microsoft.com/office/word/2010/wordprocessingCanvas" xmlns:mc="http://schemas.openxmlformats.org/markup-compatibility/2006" xmlns:o="urn:schemas-microsoft-com:office:office" xmlns:r="http://schemas.openxmlformats.org/officeDocument/2006/relationships" xmlns:m="http://schemas.openxmlformats.org/officeDocument/2006/math" xmlns:v="urn:schemas-microsoft-com:vml" xmlns:wp14="http://schemas.microsoft.com/office/word/2010/wordprocessingDrawing" xmlns:wp="http://schemas.openxmlformats.org/drawingml/2006/wordprocessingDrawing" xmlns:w10="urn:schemas-microsoft-com:office:word" xmlns:w="http://schemas.openxmlformats.org/wordprocessingml/2006/main" xmlns:w14="http://schemas.microsoft.com/office/word/2010/wordml" xmlns:wpg="http://schemas.microsoft.com/office/word/2010/wordprocessingGroup" xmlns:wpi="http://schemas.microsoft.com/office/word/2010/wordprocessingInk" xmlns:wne="http://schemas.microsoft.com/office/word/2006/wordml" xmlns:wps="http://schemas.microsoft.com/office/word/2010/wordprocessingShape" mc:Ignorable="w14 wp14">
   <w:footnote w:type="separator" w:id="-1">
     <w:p>
       <w:r>
@@ -1123,14 +1515,14 @@
   <w:footnote w:id="1">
     <w:p>
       <w:pPr>
-        <w:pStyle w:val="FootnoteText"/>
-        <w:rPr>
-          <w:rFonts w:ascii="Arial" w:hAnsi="Arial" w:cs="Arial"/>
-        </w:rPr>
-      </w:pPr>
-      <w:r>
-        <w:rPr>
-          <w:rStyle w:val="FootnoteReference"/>
+        <w:pStyle w:val="Voetnoottekst"/>
+        <w:rPr>
+          <w:rFonts w:ascii="Arial" w:hAnsi="Arial" w:cs="Arial"/>
+        </w:rPr>
+      </w:pPr>
+      <w:r>
+        <w:rPr>
+          <w:rStyle w:val="Voetnootmarkering"/>
           <w:rFonts w:ascii="Arial" w:hAnsi="Arial" w:cs="Arial"/>
         </w:rPr>
         <w:footnoteRef/>
@@ -1147,7 +1539,7 @@
 </file>
 
 <file path=word/numbering.xml><?xml version="1.0" encoding="utf-8"?>
-<w:numbering xmlns:wpc="http://schemas.microsoft.com/office/word/2010/wordprocessingCanvas" xmlns:mc="http://schemas.openxmlformats.org/markup-compatibility/2006" xmlns:o="urn:schemas-microsoft-com:office:office" xmlns:r="http://schemas.openxmlformats.org/officeDocument/2006/relationships" xmlns:m="http://schemas.openxmlformats.org/officeDocument/2006/math" xmlns:v="urn:schemas-microsoft-com:vml" xmlns:wp14="http://schemas.microsoft.com/office/word/2010/wordprocessingDrawing" xmlns:wp="http://schemas.openxmlformats.org/drawingml/2006/wordprocessingDrawing" xmlns:w10="urn:schemas-microsoft-com:office:word" xmlns:w="http://schemas.openxmlformats.org/wordprocessingml/2006/main" xmlns:w14="http://schemas.microsoft.com/office/word/2010/wordml" xmlns:w15="http://schemas.microsoft.com/office/word/2012/wordml" xmlns:wpg="http://schemas.microsoft.com/office/word/2010/wordprocessingGroup" xmlns:wpi="http://schemas.microsoft.com/office/word/2010/wordprocessingInk" xmlns:wne="http://schemas.microsoft.com/office/word/2006/wordml" xmlns:wps="http://schemas.microsoft.com/office/word/2010/wordprocessingShape" mc:Ignorable="w14 w15 wp14">
+<w:numbering xmlns:wpc="http://schemas.microsoft.com/office/word/2010/wordprocessingCanvas" xmlns:mc="http://schemas.openxmlformats.org/markup-compatibility/2006" xmlns:o="urn:schemas-microsoft-com:office:office" xmlns:r="http://schemas.openxmlformats.org/officeDocument/2006/relationships" xmlns:m="http://schemas.openxmlformats.org/officeDocument/2006/math" xmlns:v="urn:schemas-microsoft-com:vml" xmlns:wp14="http://schemas.microsoft.com/office/word/2010/wordprocessingDrawing" xmlns:wp="http://schemas.openxmlformats.org/drawingml/2006/wordprocessingDrawing" xmlns:w10="urn:schemas-microsoft-com:office:word" xmlns:w="http://schemas.openxmlformats.org/wordprocessingml/2006/main" xmlns:w14="http://schemas.microsoft.com/office/word/2010/wordml" xmlns:wpg="http://schemas.microsoft.com/office/word/2010/wordprocessingGroup" xmlns:wpi="http://schemas.microsoft.com/office/word/2010/wordprocessingInk" xmlns:wne="http://schemas.microsoft.com/office/word/2006/wordml" xmlns:wps="http://schemas.microsoft.com/office/word/2010/wordprocessingShape" mc:Ignorable="w14 wp14">
   <w:abstractNum w:abstractNumId="0">
     <w:nsid w:val="3A7022A8"/>
     <w:multiLevelType w:val="hybridMultilevel"/>
@@ -1592,7 +1984,7 @@
 </file>
 
 <file path=word/styles.xml><?xml version="1.0" encoding="utf-8"?>
-<w:styles xmlns:mc="http://schemas.openxmlformats.org/markup-compatibility/2006" xmlns:r="http://schemas.openxmlformats.org/officeDocument/2006/relationships" xmlns:w="http://schemas.openxmlformats.org/wordprocessingml/2006/main" xmlns:w14="http://schemas.microsoft.com/office/word/2010/wordml" xmlns:w15="http://schemas.microsoft.com/office/word/2012/wordml" mc:Ignorable="w14 w15">
+<w:styles xmlns:mc="http://schemas.openxmlformats.org/markup-compatibility/2006" xmlns:r="http://schemas.openxmlformats.org/officeDocument/2006/relationships" xmlns:w="http://schemas.openxmlformats.org/wordprocessingml/2006/main" xmlns:w14="http://schemas.microsoft.com/office/word/2010/wordml" mc:Ignorable="w14">
   <w:docDefaults>
     <w:rPrDefault>
       <w:rPr>
@@ -1608,380 +2000,146 @@
       </w:pPr>
     </w:pPrDefault>
   </w:docDefaults>
-  <w:latentStyles w:defLockedState="0" w:defUIPriority="99" w:defSemiHidden="0" w:defUnhideWhenUsed="0" w:defQFormat="0" w:count="371">
-    <w:lsdException w:name="Normal" w:uiPriority="0" w:qFormat="1"/>
-    <w:lsdException w:name="heading 1" w:uiPriority="9" w:qFormat="1"/>
-    <w:lsdException w:name="heading 2" w:semiHidden="1" w:uiPriority="9" w:unhideWhenUsed="1" w:qFormat="1"/>
-    <w:lsdException w:name="heading 3" w:semiHidden="1" w:uiPriority="9" w:unhideWhenUsed="1" w:qFormat="1"/>
-    <w:lsdException w:name="heading 4" w:semiHidden="1" w:uiPriority="9" w:unhideWhenUsed="1" w:qFormat="1"/>
-    <w:lsdException w:name="heading 5" w:semiHidden="1" w:uiPriority="9" w:unhideWhenUsed="1" w:qFormat="1"/>
-    <w:lsdException w:name="heading 6" w:semiHidden="1" w:uiPriority="9" w:unhideWhenUsed="1" w:qFormat="1"/>
-    <w:lsdException w:name="heading 7" w:semiHidden="1" w:uiPriority="9" w:unhideWhenUsed="1" w:qFormat="1"/>
-    <w:lsdException w:name="heading 8" w:semiHidden="1" w:uiPriority="9" w:unhideWhenUsed="1" w:qFormat="1"/>
-    <w:lsdException w:name="heading 9" w:semiHidden="1" w:uiPriority="9" w:unhideWhenUsed="1" w:qFormat="1"/>
-    <w:lsdException w:name="index 1" w:semiHidden="1" w:unhideWhenUsed="1"/>
-    <w:lsdException w:name="index 2" w:semiHidden="1" w:unhideWhenUsed="1"/>
-    <w:lsdException w:name="index 3" w:semiHidden="1" w:unhideWhenUsed="1"/>
-    <w:lsdException w:name="index 4" w:semiHidden="1" w:unhideWhenUsed="1"/>
-    <w:lsdException w:name="index 5" w:semiHidden="1" w:unhideWhenUsed="1"/>
-    <w:lsdException w:name="index 6" w:semiHidden="1" w:unhideWhenUsed="1"/>
-    <w:lsdException w:name="index 7" w:semiHidden="1" w:unhideWhenUsed="1"/>
-    <w:lsdException w:name="index 8" w:semiHidden="1" w:unhideWhenUsed="1"/>
-    <w:lsdException w:name="index 9" w:semiHidden="1" w:unhideWhenUsed="1"/>
-    <w:lsdException w:name="toc 1" w:semiHidden="1" w:uiPriority="39" w:unhideWhenUsed="1"/>
-    <w:lsdException w:name="toc 2" w:semiHidden="1" w:uiPriority="39" w:unhideWhenUsed="1"/>
-    <w:lsdException w:name="toc 3" w:semiHidden="1" w:uiPriority="39" w:unhideWhenUsed="1"/>
-    <w:lsdException w:name="toc 4" w:semiHidden="1" w:uiPriority="39" w:unhideWhenUsed="1"/>
-    <w:lsdException w:name="toc 5" w:semiHidden="1" w:uiPriority="39" w:unhideWhenUsed="1"/>
-    <w:lsdException w:name="toc 6" w:semiHidden="1" w:uiPriority="39" w:unhideWhenUsed="1"/>
-    <w:lsdException w:name="toc 7" w:semiHidden="1" w:uiPriority="39" w:unhideWhenUsed="1"/>
-    <w:lsdException w:name="toc 8" w:semiHidden="1" w:uiPriority="39" w:unhideWhenUsed="1"/>
-    <w:lsdException w:name="toc 9" w:semiHidden="1" w:uiPriority="39" w:unhideWhenUsed="1"/>
-    <w:lsdException w:name="Normal Indent" w:semiHidden="1" w:unhideWhenUsed="1"/>
-    <w:lsdException w:name="footnote text" w:semiHidden="1" w:unhideWhenUsed="1"/>
-    <w:lsdException w:name="annotation text" w:semiHidden="1" w:unhideWhenUsed="1"/>
-    <w:lsdException w:name="header" w:semiHidden="1" w:unhideWhenUsed="1"/>
-    <w:lsdException w:name="footer" w:semiHidden="1" w:unhideWhenUsed="1"/>
-    <w:lsdException w:name="index heading" w:semiHidden="1" w:unhideWhenUsed="1"/>
-    <w:lsdException w:name="caption" w:semiHidden="1" w:uiPriority="35" w:unhideWhenUsed="1" w:qFormat="1"/>
-    <w:lsdException w:name="table of figures" w:semiHidden="1" w:unhideWhenUsed="1"/>
-    <w:lsdException w:name="envelope address" w:semiHidden="1" w:unhideWhenUsed="1"/>
-    <w:lsdException w:name="envelope return" w:semiHidden="1" w:unhideWhenUsed="1"/>
-    <w:lsdException w:name="footnote reference" w:semiHidden="1" w:unhideWhenUsed="1"/>
-    <w:lsdException w:name="annotation reference" w:semiHidden="1" w:unhideWhenUsed="1"/>
-    <w:lsdException w:name="line number" w:semiHidden="1" w:unhideWhenUsed="1"/>
-    <w:lsdException w:name="page number" w:semiHidden="1" w:unhideWhenUsed="1"/>
-    <w:lsdException w:name="endnote reference" w:semiHidden="1" w:unhideWhenUsed="1"/>
-    <w:lsdException w:name="endnote text" w:semiHidden="1" w:unhideWhenUsed="1"/>
-    <w:lsdException w:name="table of authorities" w:semiHidden="1" w:unhideWhenUsed="1"/>
-    <w:lsdException w:name="macro" w:semiHidden="1" w:unhideWhenUsed="1"/>
-    <w:lsdException w:name="toa heading" w:semiHidden="1" w:unhideWhenUsed="1"/>
-    <w:lsdException w:name="List" w:semiHidden="1" w:unhideWhenUsed="1"/>
-    <w:lsdException w:name="List Bullet" w:semiHidden="1" w:unhideWhenUsed="1"/>
-    <w:lsdException w:name="List Number" w:semiHidden="1" w:unhideWhenUsed="1"/>
-    <w:lsdException w:name="List 2" w:semiHidden="1" w:unhideWhenUsed="1"/>
-    <w:lsdException w:name="List 3" w:semiHidden="1" w:unhideWhenUsed="1"/>
-    <w:lsdException w:name="List 4" w:semiHidden="1" w:unhideWhenUsed="1"/>
-    <w:lsdException w:name="List 5" w:semiHidden="1" w:unhideWhenUsed="1"/>
-    <w:lsdException w:name="List Bullet 2" w:semiHidden="1" w:unhideWhenUsed="1"/>
-    <w:lsdException w:name="List Bullet 3" w:semiHidden="1" w:unhideWhenUsed="1"/>
-    <w:lsdException w:name="List Bullet 4" w:semiHidden="1" w:unhideWhenUsed="1"/>
-    <w:lsdException w:name="List Bullet 5" w:semiHidden="1" w:unhideWhenUsed="1"/>
-    <w:lsdException w:name="List Number 2" w:semiHidden="1" w:unhideWhenUsed="1"/>
-    <w:lsdException w:name="List Number 3" w:semiHidden="1" w:unhideWhenUsed="1"/>
-    <w:lsdException w:name="List Number 4" w:semiHidden="1" w:unhideWhenUsed="1"/>
-    <w:lsdException w:name="List Number 5" w:semiHidden="1" w:unhideWhenUsed="1"/>
-    <w:lsdException w:name="Title" w:uiPriority="10" w:qFormat="1"/>
-    <w:lsdException w:name="Closing" w:semiHidden="1" w:unhideWhenUsed="1"/>
-    <w:lsdException w:name="Signature" w:semiHidden="1" w:unhideWhenUsed="1"/>
-    <w:lsdException w:name="Default Paragraph Font" w:semiHidden="1" w:uiPriority="1" w:unhideWhenUsed="1"/>
-    <w:lsdException w:name="Body Text" w:semiHidden="1" w:unhideWhenUsed="1"/>
-    <w:lsdException w:name="Body Text Indent" w:semiHidden="1" w:unhideWhenUsed="1"/>
-    <w:lsdException w:name="List Continue" w:semiHidden="1" w:unhideWhenUsed="1"/>
-    <w:lsdException w:name="List Continue 2" w:semiHidden="1" w:unhideWhenUsed="1"/>
-    <w:lsdException w:name="List Continue 3" w:semiHidden="1" w:unhideWhenUsed="1"/>
-    <w:lsdException w:name="List Continue 4" w:semiHidden="1" w:unhideWhenUsed="1"/>
-    <w:lsdException w:name="List Continue 5" w:semiHidden="1" w:unhideWhenUsed="1"/>
-    <w:lsdException w:name="Message Header" w:semiHidden="1" w:unhideWhenUsed="1"/>
-    <w:lsdException w:name="Subtitle" w:uiPriority="11" w:qFormat="1"/>
-    <w:lsdException w:name="Salutation" w:semiHidden="1" w:unhideWhenUsed="1"/>
-    <w:lsdException w:name="Date" w:semiHidden="1" w:unhideWhenUsed="1"/>
-    <w:lsdException w:name="Body Text First Indent" w:semiHidden="1" w:unhideWhenUsed="1"/>
-    <w:lsdException w:name="Body Text First Indent 2" w:semiHidden="1" w:unhideWhenUsed="1"/>
-    <w:lsdException w:name="Note Heading" w:semiHidden="1" w:unhideWhenUsed="1"/>
-    <w:lsdException w:name="Body Text 2" w:semiHidden="1" w:unhideWhenUsed="1"/>
-    <w:lsdException w:name="Body Text 3" w:semiHidden="1" w:unhideWhenUsed="1"/>
-    <w:lsdException w:name="Body Text Indent 2" w:semiHidden="1" w:unhideWhenUsed="1"/>
-    <w:lsdException w:name="Body Text Indent 3" w:semiHidden="1" w:unhideWhenUsed="1"/>
-    <w:lsdException w:name="Block Text" w:semiHidden="1" w:unhideWhenUsed="1"/>
-    <w:lsdException w:name="Hyperlink" w:semiHidden="1" w:unhideWhenUsed="1"/>
-    <w:lsdException w:name="FollowedHyperlink" w:semiHidden="1" w:unhideWhenUsed="1"/>
-    <w:lsdException w:name="Strong" w:uiPriority="22" w:qFormat="1"/>
-    <w:lsdException w:name="Emphasis" w:uiPriority="20" w:qFormat="1"/>
-    <w:lsdException w:name="Document Map" w:semiHidden="1" w:unhideWhenUsed="1"/>
-    <w:lsdException w:name="Plain Text" w:semiHidden="1" w:unhideWhenUsed="1"/>
-    <w:lsdException w:name="E-mail Signature" w:semiHidden="1" w:unhideWhenUsed="1"/>
-    <w:lsdException w:name="HTML Top of Form" w:semiHidden="1" w:unhideWhenUsed="1"/>
-    <w:lsdException w:name="HTML Bottom of Form" w:semiHidden="1" w:unhideWhenUsed="1"/>
-    <w:lsdException w:name="Normal (Web)" w:semiHidden="1" w:unhideWhenUsed="1"/>
-    <w:lsdException w:name="HTML Acronym" w:semiHidden="1" w:unhideWhenUsed="1"/>
-    <w:lsdException w:name="HTML Address" w:semiHidden="1" w:unhideWhenUsed="1"/>
-    <w:lsdException w:name="HTML Cite" w:semiHidden="1" w:unhideWhenUsed="1"/>
-    <w:lsdException w:name="HTML Code" w:semiHidden="1" w:unhideWhenUsed="1"/>
-    <w:lsdException w:name="HTML Definition" w:semiHidden="1" w:unhideWhenUsed="1"/>
-    <w:lsdException w:name="HTML Keyboard" w:semiHidden="1" w:unhideWhenUsed="1"/>
-    <w:lsdException w:name="HTML Preformatted" w:semiHidden="1" w:unhideWhenUsed="1"/>
-    <w:lsdException w:name="HTML Sample" w:semiHidden="1" w:unhideWhenUsed="1"/>
-    <w:lsdException w:name="HTML Typewriter" w:semiHidden="1" w:unhideWhenUsed="1"/>
-    <w:lsdException w:name="HTML Variable" w:semiHidden="1" w:unhideWhenUsed="1"/>
-    <w:lsdException w:name="Normal Table" w:semiHidden="1" w:unhideWhenUsed="1"/>
-    <w:lsdException w:name="annotation subject" w:semiHidden="1" w:unhideWhenUsed="1"/>
-    <w:lsdException w:name="No List" w:semiHidden="1" w:unhideWhenUsed="1"/>
-    <w:lsdException w:name="Outline List 1" w:semiHidden="1" w:unhideWhenUsed="1"/>
-    <w:lsdException w:name="Outline List 2" w:semiHidden="1" w:unhideWhenUsed="1"/>
-    <w:lsdException w:name="Outline List 3" w:semiHidden="1" w:unhideWhenUsed="1"/>
-    <w:lsdException w:name="Table Simple 1" w:semiHidden="1" w:unhideWhenUsed="1"/>
-    <w:lsdException w:name="Table Simple 2" w:semiHidden="1" w:unhideWhenUsed="1"/>
-    <w:lsdException w:name="Table Simple 3" w:semiHidden="1" w:unhideWhenUsed="1"/>
-    <w:lsdException w:name="Table Classic 1" w:semiHidden="1" w:unhideWhenUsed="1"/>
-    <w:lsdException w:name="Table Classic 2" w:semiHidden="1" w:unhideWhenUsed="1"/>
-    <w:lsdException w:name="Table Classic 3" w:semiHidden="1" w:unhideWhenUsed="1"/>
-    <w:lsdException w:name="Table Classic 4" w:semiHidden="1" w:unhideWhenUsed="1"/>
-    <w:lsdException w:name="Table Colorful 1" w:semiHidden="1" w:unhideWhenUsed="1"/>
-    <w:lsdException w:name="Table Colorful 2" w:semiHidden="1" w:unhideWhenUsed="1"/>
-    <w:lsdException w:name="Table Colorful 3" w:semiHidden="1" w:unhideWhenUsed="1"/>
-    <w:lsdException w:name="Table Columns 1" w:semiHidden="1" w:unhideWhenUsed="1"/>
-    <w:lsdException w:name="Table Columns 2" w:semiHidden="1" w:unhideWhenUsed="1"/>
-    <w:lsdException w:name="Table Columns 3" w:semiHidden="1" w:unhideWhenUsed="1"/>
-    <w:lsdException w:name="Table Columns 4" w:semiHidden="1" w:unhideWhenUsed="1"/>
-    <w:lsdException w:name="Table Columns 5" w:semiHidden="1" w:unhideWhenUsed="1"/>
-    <w:lsdException w:name="Table Grid 1" w:semiHidden="1" w:unhideWhenUsed="1"/>
-    <w:lsdException w:name="Table Grid 2" w:semiHidden="1" w:unhideWhenUsed="1"/>
-    <w:lsdException w:name="Table Grid 3" w:semiHidden="1" w:unhideWhenUsed="1"/>
-    <w:lsdException w:name="Table Grid 4" w:semiHidden="1" w:unhideWhenUsed="1"/>
-    <w:lsdException w:name="Table Grid 5" w:semiHidden="1" w:unhideWhenUsed="1"/>
-    <w:lsdException w:name="Table Grid 6" w:semiHidden="1" w:unhideWhenUsed="1"/>
-    <w:lsdException w:name="Table Grid 7" w:semiHidden="1" w:unhideWhenUsed="1"/>
-    <w:lsdException w:name="Table Grid 8" w:semiHidden="1" w:unhideWhenUsed="1"/>
-    <w:lsdException w:name="Table List 1" w:semiHidden="1" w:unhideWhenUsed="1"/>
-    <w:lsdException w:name="Table List 2" w:semiHidden="1" w:unhideWhenUsed="1"/>
-    <w:lsdException w:name="Table List 3" w:semiHidden="1" w:unhideWhenUsed="1"/>
-    <w:lsdException w:name="Table List 4" w:semiHidden="1" w:unhideWhenUsed="1"/>
-    <w:lsdException w:name="Table List 5" w:semiHidden="1" w:unhideWhenUsed="1"/>
-    <w:lsdException w:name="Table List 6" w:semiHidden="1" w:unhideWhenUsed="1"/>
-    <w:lsdException w:name="Table List 7" w:semiHidden="1" w:unhideWhenUsed="1"/>
-    <w:lsdException w:name="Table List 8" w:semiHidden="1" w:unhideWhenUsed="1"/>
-    <w:lsdException w:name="Table 3D effects 1" w:semiHidden="1" w:unhideWhenUsed="1"/>
-    <w:lsdException w:name="Table 3D effects 2" w:semiHidden="1" w:unhideWhenUsed="1"/>
-    <w:lsdException w:name="Table 3D effects 3" w:semiHidden="1" w:unhideWhenUsed="1"/>
-    <w:lsdException w:name="Table Contemporary" w:semiHidden="1" w:unhideWhenUsed="1"/>
-    <w:lsdException w:name="Table Elegant" w:semiHidden="1" w:unhideWhenUsed="1"/>
-    <w:lsdException w:name="Table Professional" w:semiHidden="1" w:unhideWhenUsed="1"/>
-    <w:lsdException w:name="Table Subtle 1" w:semiHidden="1" w:unhideWhenUsed="1"/>
-    <w:lsdException w:name="Table Subtle 2" w:semiHidden="1" w:unhideWhenUsed="1"/>
-    <w:lsdException w:name="Table Web 1" w:semiHidden="1" w:unhideWhenUsed="1"/>
-    <w:lsdException w:name="Table Web 2" w:semiHidden="1" w:unhideWhenUsed="1"/>
-    <w:lsdException w:name="Table Web 3" w:semiHidden="1" w:unhideWhenUsed="1"/>
-    <w:lsdException w:name="Balloon Text" w:semiHidden="1" w:unhideWhenUsed="1"/>
-    <w:lsdException w:name="Table Grid" w:uiPriority="59"/>
-    <w:lsdException w:name="Table Theme" w:semiHidden="1" w:unhideWhenUsed="1"/>
-    <w:lsdException w:name="Placeholder Text" w:semiHidden="1"/>
-    <w:lsdException w:name="No Spacing" w:uiPriority="1" w:qFormat="1"/>
-    <w:lsdException w:name="Light Shading" w:uiPriority="60"/>
-    <w:lsdException w:name="Light List" w:uiPriority="61"/>
-    <w:lsdException w:name="Light Grid" w:uiPriority="62"/>
-    <w:lsdException w:name="Medium Shading 1" w:uiPriority="63"/>
-    <w:lsdException w:name="Medium Shading 2" w:uiPriority="64"/>
-    <w:lsdException w:name="Medium List 1" w:uiPriority="65"/>
-    <w:lsdException w:name="Medium List 2" w:uiPriority="66"/>
-    <w:lsdException w:name="Medium Grid 1" w:uiPriority="67"/>
-    <w:lsdException w:name="Medium Grid 2" w:uiPriority="68"/>
-    <w:lsdException w:name="Medium Grid 3" w:uiPriority="69"/>
-    <w:lsdException w:name="Dark List" w:uiPriority="70"/>
-    <w:lsdException w:name="Colorful Shading" w:uiPriority="71"/>
-    <w:lsdException w:name="Colorful List" w:uiPriority="72"/>
-    <w:lsdException w:name="Colorful Grid" w:uiPriority="73"/>
-    <w:lsdException w:name="Light Shading Accent 1" w:uiPriority="60"/>
-    <w:lsdException w:name="Light List Accent 1" w:uiPriority="61"/>
-    <w:lsdException w:name="Light Grid Accent 1" w:uiPriority="62"/>
-    <w:lsdException w:name="Medium Shading 1 Accent 1" w:uiPriority="63"/>
-    <w:lsdException w:name="Medium Shading 2 Accent 1" w:uiPriority="64"/>
-    <w:lsdException w:name="Medium List 1 Accent 1" w:uiPriority="65"/>
-    <w:lsdException w:name="Revision" w:semiHidden="1"/>
-    <w:lsdException w:name="List Paragraph" w:uiPriority="34" w:qFormat="1"/>
-    <w:lsdException w:name="Quote" w:uiPriority="29" w:qFormat="1"/>
-    <w:lsdException w:name="Intense Quote" w:uiPriority="30" w:qFormat="1"/>
-    <w:lsdException w:name="Medium List 2 Accent 1" w:uiPriority="66"/>
-    <w:lsdException w:name="Medium Grid 1 Accent 1" w:uiPriority="67"/>
-    <w:lsdException w:name="Medium Grid 2 Accent 1" w:uiPriority="68"/>
-    <w:lsdException w:name="Medium Grid 3 Accent 1" w:uiPriority="69"/>
-    <w:lsdException w:name="Dark List Accent 1" w:uiPriority="70"/>
-    <w:lsdException w:name="Colorful Shading Accent 1" w:uiPriority="71"/>
-    <w:lsdException w:name="Colorful List Accent 1" w:uiPriority="72"/>
-    <w:lsdException w:name="Colorful Grid Accent 1" w:uiPriority="73"/>
-    <w:lsdException w:name="Light Shading Accent 2" w:uiPriority="60"/>
-    <w:lsdException w:name="Light List Accent 2" w:uiPriority="61"/>
-    <w:lsdException w:name="Light Grid Accent 2" w:uiPriority="62"/>
-    <w:lsdException w:name="Medium Shading 1 Accent 2" w:uiPriority="63"/>
-    <w:lsdException w:name="Medium Shading 2 Accent 2" w:uiPriority="64"/>
-    <w:lsdException w:name="Medium List 1 Accent 2" w:uiPriority="65"/>
-    <w:lsdException w:name="Medium List 2 Accent 2" w:uiPriority="66"/>
-    <w:lsdException w:name="Medium Grid 1 Accent 2" w:uiPriority="67"/>
-    <w:lsdException w:name="Medium Grid 2 Accent 2" w:uiPriority="68"/>
-    <w:lsdException w:name="Medium Grid 3 Accent 2" w:uiPriority="69"/>
-    <w:lsdException w:name="Dark List Accent 2" w:uiPriority="70"/>
-    <w:lsdException w:name="Colorful Shading Accent 2" w:uiPriority="71"/>
-    <w:lsdException w:name="Colorful List Accent 2" w:uiPriority="72"/>
-    <w:lsdException w:name="Colorful Grid Accent 2" w:uiPriority="73"/>
-    <w:lsdException w:name="Light Shading Accent 3" w:uiPriority="60"/>
-    <w:lsdException w:name="Light List Accent 3" w:uiPriority="61"/>
-    <w:lsdException w:name="Light Grid Accent 3" w:uiPriority="62"/>
-    <w:lsdException w:name="Medium Shading 1 Accent 3" w:uiPriority="63"/>
-    <w:lsdException w:name="Medium Shading 2 Accent 3" w:uiPriority="64"/>
-    <w:lsdException w:name="Medium List 1 Accent 3" w:uiPriority="65"/>
-    <w:lsdException w:name="Medium List 2 Accent 3" w:uiPriority="66"/>
-    <w:lsdException w:name="Medium Grid 1 Accent 3" w:uiPriority="67"/>
-    <w:lsdException w:name="Medium Grid 2 Accent 3" w:uiPriority="68"/>
-    <w:lsdException w:name="Medium Grid 3 Accent 3" w:uiPriority="69"/>
-    <w:lsdException w:name="Dark List Accent 3" w:uiPriority="70"/>
-    <w:lsdException w:name="Colorful Shading Accent 3" w:uiPriority="71"/>
-    <w:lsdException w:name="Colorful List Accent 3" w:uiPriority="72"/>
-    <w:lsdException w:name="Colorful Grid Accent 3" w:uiPriority="73"/>
-    <w:lsdException w:name="Light Shading Accent 4" w:uiPriority="60"/>
-    <w:lsdException w:name="Light List Accent 4" w:uiPriority="61"/>
-    <w:lsdException w:name="Light Grid Accent 4" w:uiPriority="62"/>
-    <w:lsdException w:name="Medium Shading 1 Accent 4" w:uiPriority="63"/>
-    <w:lsdException w:name="Medium Shading 2 Accent 4" w:uiPriority="64"/>
-    <w:lsdException w:name="Medium List 1 Accent 4" w:uiPriority="65"/>
-    <w:lsdException w:name="Medium List 2 Accent 4" w:uiPriority="66"/>
-    <w:lsdException w:name="Medium Grid 1 Accent 4" w:uiPriority="67"/>
-    <w:lsdException w:name="Medium Grid 2 Accent 4" w:uiPriority="68"/>
-    <w:lsdException w:name="Medium Grid 3 Accent 4" w:uiPriority="69"/>
-    <w:lsdException w:name="Dark List Accent 4" w:uiPriority="70"/>
-    <w:lsdException w:name="Colorful Shading Accent 4" w:uiPriority="71"/>
-    <w:lsdException w:name="Colorful List Accent 4" w:uiPriority="72"/>
-    <w:lsdException w:name="Colorful Grid Accent 4" w:uiPriority="73"/>
-    <w:lsdException w:name="Light Shading Accent 5" w:uiPriority="60"/>
-    <w:lsdException w:name="Light List Accent 5" w:uiPriority="61"/>
-    <w:lsdException w:name="Light Grid Accent 5" w:uiPriority="62"/>
-    <w:lsdException w:name="Medium Shading 1 Accent 5" w:uiPriority="63"/>
-    <w:lsdException w:name="Medium Shading 2 Accent 5" w:uiPriority="64"/>
-    <w:lsdException w:name="Medium List 1 Accent 5" w:uiPriority="65"/>
-    <w:lsdException w:name="Medium List 2 Accent 5" w:uiPriority="66"/>
-    <w:lsdException w:name="Medium Grid 1 Accent 5" w:uiPriority="67"/>
-    <w:lsdException w:name="Medium Grid 2 Accent 5" w:uiPriority="68"/>
-    <w:lsdException w:name="Medium Grid 3 Accent 5" w:uiPriority="69"/>
-    <w:lsdException w:name="Dark List Accent 5" w:uiPriority="70"/>
-    <w:lsdException w:name="Colorful Shading Accent 5" w:uiPriority="71"/>
-    <w:lsdException w:name="Colorful List Accent 5" w:uiPriority="72"/>
-    <w:lsdException w:name="Colorful Grid Accent 5" w:uiPriority="73"/>
-    <w:lsdException w:name="Light Shading Accent 6" w:uiPriority="60"/>
-    <w:lsdException w:name="Light List Accent 6" w:uiPriority="61"/>
-    <w:lsdException w:name="Light Grid Accent 6" w:uiPriority="62"/>
-    <w:lsdException w:name="Medium Shading 1 Accent 6" w:uiPriority="63"/>
-    <w:lsdException w:name="Medium Shading 2 Accent 6" w:uiPriority="64"/>
-    <w:lsdException w:name="Medium List 1 Accent 6" w:uiPriority="65"/>
-    <w:lsdException w:name="Medium List 2 Accent 6" w:uiPriority="66"/>
-    <w:lsdException w:name="Medium Grid 1 Accent 6" w:uiPriority="67"/>
-    <w:lsdException w:name="Medium Grid 2 Accent 6" w:uiPriority="68"/>
-    <w:lsdException w:name="Medium Grid 3 Accent 6" w:uiPriority="69"/>
-    <w:lsdException w:name="Dark List Accent 6" w:uiPriority="70"/>
-    <w:lsdException w:name="Colorful Shading Accent 6" w:uiPriority="71"/>
-    <w:lsdException w:name="Colorful List Accent 6" w:uiPriority="72"/>
-    <w:lsdException w:name="Colorful Grid Accent 6" w:uiPriority="73"/>
-    <w:lsdException w:name="Subtle Emphasis" w:uiPriority="19" w:qFormat="1"/>
-    <w:lsdException w:name="Intense Emphasis" w:uiPriority="21" w:qFormat="1"/>
-    <w:lsdException w:name="Subtle Reference" w:uiPriority="31" w:qFormat="1"/>
-    <w:lsdException w:name="Intense Reference" w:uiPriority="32" w:qFormat="1"/>
-    <w:lsdException w:name="Book Title" w:uiPriority="33" w:qFormat="1"/>
-    <w:lsdException w:name="Bibliography" w:semiHidden="1" w:uiPriority="37" w:unhideWhenUsed="1"/>
-    <w:lsdException w:name="TOC Heading" w:semiHidden="1" w:uiPriority="39" w:unhideWhenUsed="1" w:qFormat="1"/>
-    <w:lsdException w:name="Plain Table 1" w:uiPriority="41"/>
-    <w:lsdException w:name="Plain Table 2" w:uiPriority="42"/>
-    <w:lsdException w:name="Plain Table 3" w:uiPriority="43"/>
-    <w:lsdException w:name="Plain Table 4" w:uiPriority="44"/>
-    <w:lsdException w:name="Plain Table 5" w:uiPriority="45"/>
-    <w:lsdException w:name="Grid Table Light" w:uiPriority="40"/>
-    <w:lsdException w:name="Grid Table 1 Light" w:uiPriority="46"/>
-    <w:lsdException w:name="Grid Table 2" w:uiPriority="47"/>
-    <w:lsdException w:name="Grid Table 3" w:uiPriority="48"/>
-    <w:lsdException w:name="Grid Table 4" w:uiPriority="49"/>
-    <w:lsdException w:name="Grid Table 5 Dark" w:uiPriority="50"/>
-    <w:lsdException w:name="Grid Table 6 Colorful" w:uiPriority="51"/>
-    <w:lsdException w:name="Grid Table 7 Colorful" w:uiPriority="52"/>
-    <w:lsdException w:name="Grid Table 1 Light Accent 1" w:uiPriority="46"/>
-    <w:lsdException w:name="Grid Table 2 Accent 1" w:uiPriority="47"/>
-    <w:lsdException w:name="Grid Table 3 Accent 1" w:uiPriority="48"/>
-    <w:lsdException w:name="Grid Table 4 Accent 1" w:uiPriority="49"/>
-    <w:lsdException w:name="Grid Table 5 Dark Accent 1" w:uiPriority="50"/>
-    <w:lsdException w:name="Grid Table 6 Colorful Accent 1" w:uiPriority="51"/>
-    <w:lsdException w:name="Grid Table 7 Colorful Accent 1" w:uiPriority="52"/>
-    <w:lsdException w:name="Grid Table 1 Light Accent 2" w:uiPriority="46"/>
-    <w:lsdException w:name="Grid Table 2 Accent 2" w:uiPriority="47"/>
-    <w:lsdException w:name="Grid Table 3 Accent 2" w:uiPriority="48"/>
-    <w:lsdException w:name="Grid Table 4 Accent 2" w:uiPriority="49"/>
-    <w:lsdException w:name="Grid Table 5 Dark Accent 2" w:uiPriority="50"/>
-    <w:lsdException w:name="Grid Table 6 Colorful Accent 2" w:uiPriority="51"/>
-    <w:lsdException w:name="Grid Table 7 Colorful Accent 2" w:uiPriority="52"/>
-    <w:lsdException w:name="Grid Table 1 Light Accent 3" w:uiPriority="46"/>
-    <w:lsdException w:name="Grid Table 2 Accent 3" w:uiPriority="47"/>
-    <w:lsdException w:name="Grid Table 3 Accent 3" w:uiPriority="48"/>
-    <w:lsdException w:name="Grid Table 4 Accent 3" w:uiPriority="49"/>
-    <w:lsdException w:name="Grid Table 5 Dark Accent 3" w:uiPriority="50"/>
-    <w:lsdException w:name="Grid Table 6 Colorful Accent 3" w:uiPriority="51"/>
-    <w:lsdException w:name="Grid Table 7 Colorful Accent 3" w:uiPriority="52"/>
-    <w:lsdException w:name="Grid Table 1 Light Accent 4" w:uiPriority="46"/>
-    <w:lsdException w:name="Grid Table 2 Accent 4" w:uiPriority="47"/>
-    <w:lsdException w:name="Grid Table 3 Accent 4" w:uiPriority="48"/>
-    <w:lsdException w:name="Grid Table 4 Accent 4" w:uiPriority="49"/>
-    <w:lsdException w:name="Grid Table 5 Dark Accent 4" w:uiPriority="50"/>
-    <w:lsdException w:name="Grid Table 6 Colorful Accent 4" w:uiPriority="51"/>
-    <w:lsdException w:name="Grid Table 7 Colorful Accent 4" w:uiPriority="52"/>
-    <w:lsdException w:name="Grid Table 1 Light Accent 5" w:uiPriority="46"/>
-    <w:lsdException w:name="Grid Table 2 Accent 5" w:uiPriority="47"/>
-    <w:lsdException w:name="Grid Table 3 Accent 5" w:uiPriority="48"/>
-    <w:lsdException w:name="Grid Table 4 Accent 5" w:uiPriority="49"/>
-    <w:lsdException w:name="Grid Table 5 Dark Accent 5" w:uiPriority="50"/>
-    <w:lsdException w:name="Grid Table 6 Colorful Accent 5" w:uiPriority="51"/>
-    <w:lsdException w:name="Grid Table 7 Colorful Accent 5" w:uiPriority="52"/>
-    <w:lsdException w:name="Grid Table 1 Light Accent 6" w:uiPriority="46"/>
-    <w:lsdException w:name="Grid Table 2 Accent 6" w:uiPriority="47"/>
-    <w:lsdException w:name="Grid Table 3 Accent 6" w:uiPriority="48"/>
-    <w:lsdException w:name="Grid Table 4 Accent 6" w:uiPriority="49"/>
-    <w:lsdException w:name="Grid Table 5 Dark Accent 6" w:uiPriority="50"/>
-    <w:lsdException w:name="Grid Table 6 Colorful Accent 6" w:uiPriority="51"/>
-    <w:lsdException w:name="Grid Table 7 Colorful Accent 6" w:uiPriority="52"/>
-    <w:lsdException w:name="List Table 1 Light" w:uiPriority="46"/>
-    <w:lsdException w:name="List Table 2" w:uiPriority="47"/>
-    <w:lsdException w:name="List Table 3" w:uiPriority="48"/>
-    <w:lsdException w:name="List Table 4" w:uiPriority="49"/>
-    <w:lsdException w:name="List Table 5 Dark" w:uiPriority="50"/>
-    <w:lsdException w:name="List Table 6 Colorful" w:uiPriority="51"/>
-    <w:lsdException w:name="List Table 7 Colorful" w:uiPriority="52"/>
-    <w:lsdException w:name="List Table 1 Light Accent 1" w:uiPriority="46"/>
-    <w:lsdException w:name="List Table 2 Accent 1" w:uiPriority="47"/>
-    <w:lsdException w:name="List Table 3 Accent 1" w:uiPriority="48"/>
-    <w:lsdException w:name="List Table 4 Accent 1" w:uiPriority="49"/>
-    <w:lsdException w:name="List Table 5 Dark Accent 1" w:uiPriority="50"/>
-    <w:lsdException w:name="List Table 6 Colorful Accent 1" w:uiPriority="51"/>
-    <w:lsdException w:name="List Table 7 Colorful Accent 1" w:uiPriority="52"/>
-    <w:lsdException w:name="List Table 1 Light Accent 2" w:uiPriority="46"/>
-    <w:lsdException w:name="List Table 2 Accent 2" w:uiPriority="47"/>
-    <w:lsdException w:name="List Table 3 Accent 2" w:uiPriority="48"/>
-    <w:lsdException w:name="List Table 4 Accent 2" w:uiPriority="49"/>
-    <w:lsdException w:name="List Table 5 Dark Accent 2" w:uiPriority="50"/>
-    <w:lsdException w:name="List Table 6 Colorful Accent 2" w:uiPriority="51"/>
-    <w:lsdException w:name="List Table 7 Colorful Accent 2" w:uiPriority="52"/>
-    <w:lsdException w:name="List Table 1 Light Accent 3" w:uiPriority="46"/>
-    <w:lsdException w:name="List Table 2 Accent 3" w:uiPriority="47"/>
-    <w:lsdException w:name="List Table 3 Accent 3" w:uiPriority="48"/>
-    <w:lsdException w:name="List Table 4 Accent 3" w:uiPriority="49"/>
-    <w:lsdException w:name="List Table 5 Dark Accent 3" w:uiPriority="50"/>
-    <w:lsdException w:name="List Table 6 Colorful Accent 3" w:uiPriority="51"/>
-    <w:lsdException w:name="List Table 7 Colorful Accent 3" w:uiPriority="52"/>
-    <w:lsdException w:name="List Table 1 Light Accent 4" w:uiPriority="46"/>
-    <w:lsdException w:name="List Table 2 Accent 4" w:uiPriority="47"/>
-    <w:lsdException w:name="List Table 3 Accent 4" w:uiPriority="48"/>
-    <w:lsdException w:name="List Table 4 Accent 4" w:uiPriority="49"/>
-    <w:lsdException w:name="List Table 5 Dark Accent 4" w:uiPriority="50"/>
-    <w:lsdException w:name="List Table 6 Colorful Accent 4" w:uiPriority="51"/>
-    <w:lsdException w:name="List Table 7 Colorful Accent 4" w:uiPriority="52"/>
-    <w:lsdException w:name="List Table 1 Light Accent 5" w:uiPriority="46"/>
-    <w:lsdException w:name="List Table 2 Accent 5" w:uiPriority="47"/>
-    <w:lsdException w:name="List Table 3 Accent 5" w:uiPriority="48"/>
-    <w:lsdException w:name="List Table 4 Accent 5" w:uiPriority="49"/>
-    <w:lsdException w:name="List Table 5 Dark Accent 5" w:uiPriority="50"/>
-    <w:lsdException w:name="List Table 6 Colorful Accent 5" w:uiPriority="51"/>
-    <w:lsdException w:name="List Table 7 Colorful Accent 5" w:uiPriority="52"/>
-    <w:lsdException w:name="List Table 1 Light Accent 6" w:uiPriority="46"/>
-    <w:lsdException w:name="List Table 2 Accent 6" w:uiPriority="47"/>
-    <w:lsdException w:name="List Table 3 Accent 6" w:uiPriority="48"/>
-    <w:lsdException w:name="List Table 4 Accent 6" w:uiPriority="49"/>
-    <w:lsdException w:name="List Table 5 Dark Accent 6" w:uiPriority="50"/>
-    <w:lsdException w:name="List Table 6 Colorful Accent 6" w:uiPriority="51"/>
-    <w:lsdException w:name="List Table 7 Colorful Accent 6" w:uiPriority="52"/>
+  <w:latentStyles w:defLockedState="0" w:defUIPriority="99" w:defSemiHidden="1" w:defUnhideWhenUsed="1" w:defQFormat="0" w:count="267">
+    <w:lsdException w:name="Normal" w:semiHidden="0" w:uiPriority="0" w:unhideWhenUsed="0" w:qFormat="1"/>
+    <w:lsdException w:name="heading 1" w:semiHidden="0" w:uiPriority="9" w:unhideWhenUsed="0" w:qFormat="1"/>
+    <w:lsdException w:name="heading 2" w:uiPriority="9" w:qFormat="1"/>
+    <w:lsdException w:name="heading 3" w:uiPriority="9" w:qFormat="1"/>
+    <w:lsdException w:name="heading 4" w:uiPriority="9" w:qFormat="1"/>
+    <w:lsdException w:name="heading 5" w:uiPriority="9" w:qFormat="1"/>
+    <w:lsdException w:name="heading 6" w:uiPriority="9" w:qFormat="1"/>
+    <w:lsdException w:name="heading 7" w:uiPriority="9" w:qFormat="1"/>
+    <w:lsdException w:name="heading 8" w:uiPriority="9" w:qFormat="1"/>
+    <w:lsdException w:name="heading 9" w:uiPriority="9" w:qFormat="1"/>
+    <w:lsdException w:name="toc 1" w:uiPriority="39"/>
+    <w:lsdException w:name="toc 2" w:uiPriority="39"/>
+    <w:lsdException w:name="toc 3" w:uiPriority="39"/>
+    <w:lsdException w:name="toc 4" w:uiPriority="39"/>
+    <w:lsdException w:name="toc 5" w:uiPriority="39"/>
+    <w:lsdException w:name="toc 6" w:uiPriority="39"/>
+    <w:lsdException w:name="toc 7" w:uiPriority="39"/>
+    <w:lsdException w:name="toc 8" w:uiPriority="39"/>
+    <w:lsdException w:name="toc 9" w:uiPriority="39"/>
+    <w:lsdException w:name="caption" w:uiPriority="35" w:qFormat="1"/>
+    <w:lsdException w:name="Title" w:semiHidden="0" w:uiPriority="10" w:unhideWhenUsed="0" w:qFormat="1"/>
+    <w:lsdException w:name="Default Paragraph Font" w:uiPriority="1"/>
+    <w:lsdException w:name="Subtitle" w:semiHidden="0" w:uiPriority="11" w:unhideWhenUsed="0" w:qFormat="1"/>
+    <w:lsdException w:name="Strong" w:semiHidden="0" w:uiPriority="22" w:unhideWhenUsed="0" w:qFormat="1"/>
+    <w:lsdException w:name="Emphasis" w:semiHidden="0" w:uiPriority="20" w:unhideWhenUsed="0" w:qFormat="1"/>
+    <w:lsdException w:name="Table Grid" w:semiHidden="0" w:uiPriority="59" w:unhideWhenUsed="0"/>
+    <w:lsdException w:name="Placeholder Text" w:unhideWhenUsed="0"/>
+    <w:lsdException w:name="No Spacing" w:semiHidden="0" w:uiPriority="1" w:unhideWhenUsed="0" w:qFormat="1"/>
+    <w:lsdException w:name="Light Shading" w:semiHidden="0" w:uiPriority="60" w:unhideWhenUsed="0"/>
+    <w:lsdException w:name="Light List" w:semiHidden="0" w:uiPriority="61" w:unhideWhenUsed="0"/>
+    <w:lsdException w:name="Light Grid" w:semiHidden="0" w:uiPriority="62" w:unhideWhenUsed="0"/>
+    <w:lsdException w:name="Medium Shading 1" w:semiHidden="0" w:uiPriority="63" w:unhideWhenUsed="0"/>
+    <w:lsdException w:name="Medium Shading 2" w:semiHidden="0" w:uiPriority="64" w:unhideWhenUsed="0"/>
+    <w:lsdException w:name="Medium List 1" w:semiHidden="0" w:uiPriority="65" w:unhideWhenUsed="0"/>
+    <w:lsdException w:name="Medium List 2" w:semiHidden="0" w:uiPriority="66" w:unhideWhenUsed="0"/>
+    <w:lsdException w:name="Medium Grid 1" w:semiHidden="0" w:uiPriority="67" w:unhideWhenUsed="0"/>
+    <w:lsdException w:name="Medium Grid 2" w:semiHidden="0" w:uiPriority="68" w:unhideWhenUsed="0"/>
+    <w:lsdException w:name="Medium Grid 3" w:semiHidden="0" w:uiPriority="69" w:unhideWhenUsed="0"/>
+    <w:lsdException w:name="Dark List" w:semiHidden="0" w:uiPriority="70" w:unhideWhenUsed="0"/>
+    <w:lsdException w:name="Colorful Shading" w:semiHidden="0" w:uiPriority="71" w:unhideWhenUsed="0"/>
+    <w:lsdException w:name="Colorful List" w:semiHidden="0" w:uiPriority="72" w:unhideWhenUsed="0"/>
+    <w:lsdException w:name="Colorful Grid" w:semiHidden="0" w:uiPriority="73" w:unhideWhenUsed="0"/>
+    <w:lsdException w:name="Light Shading Accent 1" w:semiHidden="0" w:uiPriority="60" w:unhideWhenUsed="0"/>
+    <w:lsdException w:name="Light List Accent 1" w:semiHidden="0" w:uiPriority="61" w:unhideWhenUsed="0"/>
+    <w:lsdException w:name="Light Grid Accent 1" w:semiHidden="0" w:uiPriority="62" w:unhideWhenUsed="0"/>
+    <w:lsdException w:name="Medium Shading 1 Accent 1" w:semiHidden="0" w:uiPriority="63" w:unhideWhenUsed="0"/>
+    <w:lsdException w:name="Medium Shading 2 Accent 1" w:semiHidden="0" w:uiPriority="64" w:unhideWhenUsed="0"/>
+    <w:lsdException w:name="Medium List 1 Accent 1" w:semiHidden="0" w:uiPriority="65" w:unhideWhenUsed="0"/>
+    <w:lsdException w:name="Revision" w:unhideWhenUsed="0"/>
+    <w:lsdException w:name="List Paragraph" w:semiHidden="0" w:uiPriority="34" w:unhideWhenUsed="0" w:qFormat="1"/>
+    <w:lsdException w:name="Quote" w:semiHidden="0" w:uiPriority="29" w:unhideWhenUsed="0" w:qFormat="1"/>
+    <w:lsdException w:name="Intense Quote" w:semiHidden="0" w:uiPriority="30" w:unhideWhenUsed="0" w:qFormat="1"/>
+    <w:lsdException w:name="Medium List 2 Accent 1" w:semiHidden="0" w:uiPriority="66" w:unhideWhenUsed="0"/>
+    <w:lsdException w:name="Medium Grid 1 Accent 1" w:semiHidden="0" w:uiPriority="67" w:unhideWhenUsed="0"/>
+    <w:lsdException w:name="Medium Grid 2 Accent 1" w:semiHidden="0" w:uiPriority="68" w:unhideWhenUsed="0"/>
+    <w:lsdException w:name="Medium Grid 3 Accent 1" w:semiHidden="0" w:uiPriority="69" w:unhideWhenUsed="0"/>
+    <w:lsdException w:name="Dark List Accent 1" w:semiHidden="0" w:uiPriority="70" w:unhideWhenUsed="0"/>
+    <w:lsdException w:name="Colorful Shading Accent 1" w:semiHidden="0" w:uiPriority="71" w:unhideWhenUsed="0"/>
+    <w:lsdException w:name="Colorful List Accent 1" w:semiHidden="0" w:uiPriority="72" w:unhideWhenUsed="0"/>
+    <w:lsdException w:name="Colorful Grid Accent 1" w:semiHidden="0" w:uiPriority="73" w:unhideWhenUsed="0"/>
+    <w:lsdException w:name="Light Shading Accent 2" w:semiHidden="0" w:uiPriority="60" w:unhideWhenUsed="0"/>
+    <w:lsdException w:name="Light List Accent 2" w:semiHidden="0" w:uiPriority="61" w:unhideWhenUsed="0"/>
+    <w:lsdException w:name="Light Grid Accent 2" w:semiHidden="0" w:uiPriority="62" w:unhideWhenUsed="0"/>
+    <w:lsdException w:name="Medium Shading 1 Accent 2" w:semiHidden="0" w:uiPriority="63" w:unhideWhenUsed="0"/>
+    <w:lsdException w:name="Medium Shading 2 Accent 2" w:semiHidden="0" w:uiPriority="64" w:unhideWhenUsed="0"/>
+    <w:lsdException w:name="Medium List 1 Accent 2" w:semiHidden="0" w:uiPriority="65" w:unhideWhenUsed="0"/>
+    <w:lsdException w:name="Medium List 2 Accent 2" w:semiHidden="0" w:uiPriority="66" w:unhideWhenUsed="0"/>
+    <w:lsdException w:name="Medium Grid 1 Accent 2" w:semiHidden="0" w:uiPriority="67" w:unhideWhenUsed="0"/>
+    <w:lsdException w:name="Medium Grid 2 Accent 2" w:semiHidden="0" w:uiPriority="68" w:unhideWhenUsed="0"/>
+    <w:lsdException w:name="Medium Grid 3 Accent 2" w:semiHidden="0" w:uiPriority="69" w:unhideWhenUsed="0"/>
+    <w:lsdException w:name="Dark List Accent 2" w:semiHidden="0" w:uiPriority="70" w:unhideWhenUsed="0"/>
+    <w:lsdException w:name="Colorful Shading Accent 2" w:semiHidden="0" w:uiPriority="71" w:unhideWhenUsed="0"/>
+    <w:lsdException w:name="Colorful List Accent 2" w:semiHidden="0" w:uiPriority="72" w:unhideWhenUsed="0"/>
+    <w:lsdException w:name="Colorful Grid Accent 2" w:semiHidden="0" w:uiPriority="73" w:unhideWhenUsed="0"/>
+    <w:lsdException w:name="Light Shading Accent 3" w:semiHidden="0" w:uiPriority="60" w:unhideWhenUsed="0"/>
+    <w:lsdException w:name="Light List Accent 3" w:semiHidden="0" w:uiPriority="61" w:unhideWhenUsed="0"/>
+    <w:lsdException w:name="Light Grid Accent 3" w:semiHidden="0" w:uiPriority="62" w:unhideWhenUsed="0"/>
+    <w:lsdException w:name="Medium Shading 1 Accent 3" w:semiHidden="0" w:uiPriority="63" w:unhideWhenUsed="0"/>
+    <w:lsdException w:name="Medium Shading 2 Accent 3" w:semiHidden="0" w:uiPriority="64" w:unhideWhenUsed="0"/>
+    <w:lsdException w:name="Medium List 1 Accent 3" w:semiHidden="0" w:uiPriority="65" w:unhideWhenUsed="0"/>
+    <w:lsdException w:name="Medium List 2 Accent 3" w:semiHidden="0" w:uiPriority="66" w:unhideWhenUsed="0"/>
+    <w:lsdException w:name="Medium Grid 1 Accent 3" w:semiHidden="0" w:uiPriority="67" w:unhideWhenUsed="0"/>
+    <w:lsdException w:name="Medium Grid 2 Accent 3" w:semiHidden="0" w:uiPriority="68" w:unhideWhenUsed="0"/>
+    <w:lsdException w:name="Medium Grid 3 Accent 3" w:semiHidden="0" w:uiPriority="69" w:unhideWhenUsed="0"/>
+    <w:lsdException w:name="Dark List Accent 3" w:semiHidden="0" w:uiPriority="70" w:unhideWhenUsed="0"/>
+    <w:lsdException w:name="Colorful Shading Accent 3" w:semiHidden="0" w:uiPriority="71" w:unhideWhenUsed="0"/>
+    <w:lsdException w:name="Colorful List Accent 3" w:semiHidden="0" w:uiPriority="72" w:unhideWhenUsed="0"/>
+    <w:lsdException w:name="Colorful Grid Accent 3" w:semiHidden="0" w:uiPriority="73" w:unhideWhenUsed="0"/>
+    <w:lsdException w:name="Light Shading Accent 4" w:semiHidden="0" w:uiPriority="60" w:unhideWhenUsed="0"/>
+    <w:lsdException w:name="Light List Accent 4" w:semiHidden="0" w:uiPriority="61" w:unhideWhenUsed="0"/>
+    <w:lsdException w:name="Light Grid Accent 4" w:semiHidden="0" w:uiPriority="62" w:unhideWhenUsed="0"/>
+    <w:lsdException w:name="Medium Shading 1 Accent 4" w:semiHidden="0" w:uiPriority="63" w:unhideWhenUsed="0"/>
+    <w:lsdException w:name="Medium Shading 2 Accent 4" w:semiHidden="0" w:uiPriority="64" w:unhideWhenUsed="0"/>
+    <w:lsdException w:name="Medium List 1 Accent 4" w:semiHidden="0" w:uiPriority="65" w:unhideWhenUsed="0"/>
+    <w:lsdException w:name="Medium List 2 Accent 4" w:semiHidden="0" w:uiPriority="66" w:unhideWhenUsed="0"/>
+    <w:lsdException w:name="Medium Grid 1 Accent 4" w:semiHidden="0" w:uiPriority="67" w:unhideWhenUsed="0"/>
+    <w:lsdException w:name="Medium Grid 2 Accent 4" w:semiHidden="0" w:uiPriority="68" w:unhideWhenUsed="0"/>
+    <w:lsdException w:name="Medium Grid 3 Accent 4" w:semiHidden="0" w:uiPriority="69" w:unhideWhenUsed="0"/>
+    <w:lsdException w:name="Dark List Accent 4" w:semiHidden="0" w:uiPriority="70" w:unhideWhenUsed="0"/>
+    <w:lsdException w:name="Colorful Shading Accent 4" w:semiHidden="0" w:uiPriority="71" w:unhideWhenUsed="0"/>
+    <w:lsdException w:name="Colorful List Accent 4" w:semiHidden="0" w:uiPriority="72" w:unhideWhenUsed="0"/>
+    <w:lsdException w:name="Colorful Grid Accent 4" w:semiHidden="0" w:uiPriority="73" w:unhideWhenUsed="0"/>
+    <w:lsdException w:name="Light Shading Accent 5" w:semiHidden="0" w:uiPriority="60" w:unhideWhenUsed="0"/>
+    <w:lsdException w:name="Light List Accent 5" w:semiHidden="0" w:uiPriority="61" w:unhideWhenUsed="0"/>
+    <w:lsdException w:name="Light Grid Accent 5" w:semiHidden="0" w:uiPriority="62" w:unhideWhenUsed="0"/>
+    <w:lsdException w:name="Medium Shading 1 Accent 5" w:semiHidden="0" w:uiPriority="63" w:unhideWhenUsed="0"/>
+    <w:lsdException w:name="Medium Shading 2 Accent 5" w:semiHidden="0" w:uiPriority="64" w:unhideWhenUsed="0"/>
+    <w:lsdException w:name="Medium List 1 Accent 5" w:semiHidden="0" w:uiPriority="65" w:unhideWhenUsed="0"/>
+    <w:lsdException w:name="Medium List 2 Accent 5" w:semiHidden="0" w:uiPriority="66" w:unhideWhenUsed="0"/>
+    <w:lsdException w:name="Medium Grid 1 Accent 5" w:semiHidden="0" w:uiPriority="67" w:unhideWhenUsed="0"/>
+    <w:lsdException w:name="Medium Grid 2 Accent 5" w:semiHidden="0" w:uiPriority="68" w:unhideWhenUsed="0"/>
+    <w:lsdException w:name="Medium Grid 3 Accent 5" w:semiHidden="0" w:uiPriority="69" w:unhideWhenUsed="0"/>
+    <w:lsdException w:name="Dark List Accent 5" w:semiHidden="0" w:uiPriority="70" w:unhideWhenUsed="0"/>
+    <w:lsdException w:name="Colorful Shading Accent 5" w:semiHidden="0" w:uiPriority="71" w:unhideWhenUsed="0"/>
+    <w:lsdException w:name="Colorful List Accent 5" w:semiHidden="0" w:uiPriority="72" w:unhideWhenUsed="0"/>
+    <w:lsdException w:name="Colorful Grid Accent 5" w:semiHidden="0" w:uiPriority="73" w:unhideWhenUsed="0"/>
+    <w:lsdException w:name="Light Shading Accent 6" w:semiHidden="0" w:uiPriority="60" w:unhideWhenUsed="0"/>
+    <w:lsdException w:name="Light List Accent 6" w:semiHidden="0" w:uiPriority="61" w:unhideWhenUsed="0"/>
+    <w:lsdException w:name="Light Grid Accent 6" w:semiHidden="0" w:uiPriority="62" w:unhideWhenUsed="0"/>
+    <w:lsdException w:name="Medium Shading 1 Accent 6" w:semiHidden="0" w:uiPriority="63" w:unhideWhenUsed="0"/>
+    <w:lsdException w:name="Medium Shading 2 Accent 6" w:semiHidden="0" w:uiPriority="64" w:unhideWhenUsed="0"/>
+    <w:lsdException w:name="Medium List 1 Accent 6" w:semiHidden="0" w:uiPriority="65" w:unhideWhenUsed="0"/>
+    <w:lsdException w:name="Medium List 2 Accent 6" w:semiHidden="0" w:uiPriority="66" w:unhideWhenUsed="0"/>
+    <w:lsdException w:name="Medium Grid 1 Accent 6" w:semiHidden="0" w:uiPriority="67" w:unhideWhenUsed="0"/>
+    <w:lsdException w:name="Medium Grid 2 Accent 6" w:semiHidden="0" w:uiPriority="68" w:unhideWhenUsed="0"/>
+    <w:lsdException w:name="Medium Grid 3 Accent 6" w:semiHidden="0" w:uiPriority="69" w:unhideWhenUsed="0"/>
+    <w:lsdException w:name="Dark List Accent 6" w:semiHidden="0" w:uiPriority="70" w:unhideWhenUsed="0"/>
+    <w:lsdException w:name="Colorful Shading Accent 6" w:semiHidden="0" w:uiPriority="71" w:unhideWhenUsed="0"/>
+    <w:lsdException w:name="Colorful List Accent 6" w:semiHidden="0" w:uiPriority="72" w:unhideWhenUsed="0"/>
+    <w:lsdException w:name="Colorful Grid Accent 6" w:semiHidden="0" w:uiPriority="73" w:unhideWhenUsed="0"/>
+    <w:lsdException w:name="Subtle Emphasis" w:semiHidden="0" w:uiPriority="19" w:unhideWhenUsed="0" w:qFormat="1"/>
+    <w:lsdException w:name="Intense Emphasis" w:semiHidden="0" w:uiPriority="21" w:unhideWhenUsed="0" w:qFormat="1"/>
+    <w:lsdException w:name="Subtle Reference" w:semiHidden="0" w:uiPriority="31" w:unhideWhenUsed="0" w:qFormat="1"/>
+    <w:lsdException w:name="Intense Reference" w:semiHidden="0" w:uiPriority="32" w:unhideWhenUsed="0" w:qFormat="1"/>
+    <w:lsdException w:name="Book Title" w:semiHidden="0" w:uiPriority="33" w:unhideWhenUsed="0" w:qFormat="1"/>
+    <w:lsdException w:name="Bibliography" w:uiPriority="37"/>
+    <w:lsdException w:name="TOC Heading" w:uiPriority="39" w:qFormat="1"/>
   </w:latentStyles>
-  <w:style w:type="paragraph" w:default="1" w:styleId="Normal">
+  <w:style w:type="paragraph" w:default="1" w:styleId="Standaard">
     <w:name w:val="Normal"/>
     <w:qFormat/>
     <w:rsid w:val="00FA0EE0"/>
@@ -1995,13 +2153,13 @@
       <w:lang w:val="nl-NL"/>
     </w:rPr>
   </w:style>
-  <w:style w:type="character" w:default="1" w:styleId="DefaultParagraphFont">
+  <w:style w:type="character" w:default="1" w:styleId="Standaardalinea-lettertype">
     <w:name w:val="Default Paragraph Font"/>
     <w:uiPriority w:val="1"/>
     <w:semiHidden/>
     <w:unhideWhenUsed/>
   </w:style>
-  <w:style w:type="table" w:default="1" w:styleId="TableNormal">
+  <w:style w:type="table" w:default="1" w:styleId="Standaardtabel">
     <w:name w:val="Normal Table"/>
     <w:uiPriority w:val="99"/>
     <w:semiHidden/>
@@ -2016,15 +2174,15 @@
       </w:tblCellMar>
     </w:tblPr>
   </w:style>
-  <w:style w:type="numbering" w:default="1" w:styleId="NoList">
+  <w:style w:type="numbering" w:default="1" w:styleId="Geenlijst">
     <w:name w:val="No List"/>
     <w:uiPriority w:val="99"/>
     <w:semiHidden/>
     <w:unhideWhenUsed/>
   </w:style>
-  <w:style w:type="paragraph" w:styleId="NormalWeb">
+  <w:style w:type="paragraph" w:styleId="Normaalweb">
     <w:name w:val="Normal (Web)"/>
-    <w:basedOn w:val="Normal"/>
+    <w:basedOn w:val="Standaard"/>
     <w:uiPriority w:val="99"/>
     <w:unhideWhenUsed/>
     <w:rsid w:val="00FA0EE0"/>
@@ -2035,9 +2193,9 @@
       <w:lang w:eastAsia="nl-NL"/>
     </w:rPr>
   </w:style>
-  <w:style w:type="paragraph" w:styleId="ListParagraph">
+  <w:style w:type="paragraph" w:styleId="Lijstalinea">
     <w:name w:val="List Paragraph"/>
-    <w:basedOn w:val="Normal"/>
+    <w:basedOn w:val="Standaard"/>
     <w:uiPriority w:val="34"/>
     <w:qFormat/>
     <w:rsid w:val="00F56D4A"/>
@@ -2046,10 +2204,10 @@
       <w:contextualSpacing/>
     </w:pPr>
   </w:style>
-  <w:style w:type="paragraph" w:styleId="Header">
+  <w:style w:type="paragraph" w:styleId="Koptekst">
     <w:name w:val="header"/>
-    <w:basedOn w:val="Normal"/>
-    <w:link w:val="HeaderChar"/>
+    <w:basedOn w:val="Standaard"/>
+    <w:link w:val="KoptekstChar"/>
     <w:uiPriority w:val="99"/>
     <w:unhideWhenUsed/>
     <w:rsid w:val="00A654CF"/>
@@ -2060,10 +2218,10 @@
       </w:tabs>
     </w:pPr>
   </w:style>
-  <w:style w:type="character" w:customStyle="1" w:styleId="HeaderChar">
-    <w:name w:val="Header Char"/>
-    <w:basedOn w:val="DefaultParagraphFont"/>
-    <w:link w:val="Header"/>
+  <w:style w:type="character" w:customStyle="1" w:styleId="KoptekstChar">
+    <w:name w:val="Koptekst Char"/>
+    <w:basedOn w:val="Standaardalinea-lettertype"/>
+    <w:link w:val="Koptekst"/>
     <w:uiPriority w:val="99"/>
     <w:rsid w:val="00A654CF"/>
     <w:rPr>
@@ -2073,10 +2231,10 @@
       <w:lang w:val="nl-NL"/>
     </w:rPr>
   </w:style>
-  <w:style w:type="paragraph" w:styleId="Footer">
+  <w:style w:type="paragraph" w:styleId="Voettekst">
     <w:name w:val="footer"/>
-    <w:basedOn w:val="Normal"/>
-    <w:link w:val="FooterChar"/>
+    <w:basedOn w:val="Standaard"/>
+    <w:link w:val="VoettekstChar"/>
     <w:uiPriority w:val="99"/>
     <w:unhideWhenUsed/>
     <w:rsid w:val="00A654CF"/>
@@ -2087,10 +2245,10 @@
       </w:tabs>
     </w:pPr>
   </w:style>
-  <w:style w:type="character" w:customStyle="1" w:styleId="FooterChar">
-    <w:name w:val="Footer Char"/>
-    <w:basedOn w:val="DefaultParagraphFont"/>
-    <w:link w:val="Footer"/>
+  <w:style w:type="character" w:customStyle="1" w:styleId="VoettekstChar">
+    <w:name w:val="Voettekst Char"/>
+    <w:basedOn w:val="Standaardalinea-lettertype"/>
+    <w:link w:val="Voettekst"/>
     <w:uiPriority w:val="99"/>
     <w:rsid w:val="00A654CF"/>
     <w:rPr>
@@ -2100,10 +2258,10 @@
       <w:lang w:val="nl-NL"/>
     </w:rPr>
   </w:style>
-  <w:style w:type="paragraph" w:styleId="BalloonText">
+  <w:style w:type="paragraph" w:styleId="Ballontekst">
     <w:name w:val="Balloon Text"/>
-    <w:basedOn w:val="Normal"/>
-    <w:link w:val="BalloonTextChar"/>
+    <w:basedOn w:val="Standaard"/>
+    <w:link w:val="BallontekstChar"/>
     <w:uiPriority w:val="99"/>
     <w:semiHidden/>
     <w:unhideWhenUsed/>
@@ -2114,10 +2272,10 @@
       <w:szCs w:val="16"/>
     </w:rPr>
   </w:style>
-  <w:style w:type="character" w:customStyle="1" w:styleId="BalloonTextChar">
-    <w:name w:val="Balloon Text Char"/>
-    <w:basedOn w:val="DefaultParagraphFont"/>
-    <w:link w:val="BalloonText"/>
+  <w:style w:type="character" w:customStyle="1" w:styleId="BallontekstChar">
+    <w:name w:val="Ballontekst Char"/>
+    <w:basedOn w:val="Standaardalinea-lettertype"/>
+    <w:link w:val="Ballontekst"/>
     <w:uiPriority w:val="99"/>
     <w:semiHidden/>
     <w:rsid w:val="00A654CF"/>
@@ -2128,10 +2286,10 @@
       <w:lang w:val="nl-NL"/>
     </w:rPr>
   </w:style>
-  <w:style w:type="paragraph" w:styleId="FootnoteText">
+  <w:style w:type="paragraph" w:styleId="Voetnoottekst">
     <w:name w:val="footnote text"/>
-    <w:basedOn w:val="Normal"/>
-    <w:link w:val="FootnoteTextChar"/>
+    <w:basedOn w:val="Standaard"/>
+    <w:link w:val="VoetnoottekstChar"/>
     <w:uiPriority w:val="99"/>
     <w:semiHidden/>
     <w:unhideWhenUsed/>
@@ -2141,10 +2299,10 @@
       <w:szCs w:val="20"/>
     </w:rPr>
   </w:style>
-  <w:style w:type="character" w:customStyle="1" w:styleId="FootnoteTextChar">
-    <w:name w:val="Footnote Text Char"/>
-    <w:basedOn w:val="DefaultParagraphFont"/>
-    <w:link w:val="FootnoteText"/>
+  <w:style w:type="character" w:customStyle="1" w:styleId="VoetnoottekstChar">
+    <w:name w:val="Voetnoottekst Char"/>
+    <w:basedOn w:val="Standaardalinea-lettertype"/>
+    <w:link w:val="Voetnoottekst"/>
     <w:uiPriority w:val="99"/>
     <w:semiHidden/>
     <w:rsid w:val="00656E87"/>
@@ -2155,9 +2313,9 @@
       <w:lang w:val="nl-NL"/>
     </w:rPr>
   </w:style>
-  <w:style w:type="character" w:styleId="FootnoteReference">
+  <w:style w:type="character" w:styleId="Voetnootmarkering">
     <w:name w:val="footnote reference"/>
-    <w:basedOn w:val="DefaultParagraphFont"/>
+    <w:basedOn w:val="Standaardalinea-lettertype"/>
     <w:uiPriority w:val="99"/>
     <w:semiHidden/>
     <w:unhideWhenUsed/>
@@ -2168,7 +2326,362 @@
   </w:style>
   <w:style w:type="character" w:styleId="Hyperlink">
     <w:name w:val="Hyperlink"/>
-    <w:basedOn w:val="DefaultParagraphFont"/>
+    <w:basedOn w:val="Standaardalinea-lettertype"/>
+    <w:uiPriority w:val="99"/>
+    <w:unhideWhenUsed/>
+    <w:rsid w:val="00AC27DC"/>
+    <w:rPr>
+      <w:color w:val="0000FF" w:themeColor="hyperlink"/>
+      <w:u w:val="single"/>
+    </w:rPr>
+  </w:style>
+</w:styles>
+</file>
+
+<file path=word/stylesWithEffects.xml><?xml version="1.0" encoding="utf-8"?>
+<w:styles xmlns:wpc="http://schemas.microsoft.com/office/word/2010/wordprocessingCanvas" xmlns:mc="http://schemas.openxmlformats.org/markup-compatibility/2006" xmlns:o="urn:schemas-microsoft-com:office:office" xmlns:r="http://schemas.openxmlformats.org/officeDocument/2006/relationships" xmlns:m="http://schemas.openxmlformats.org/officeDocument/2006/math" xmlns:v="urn:schemas-microsoft-com:vml" xmlns:wp14="http://schemas.microsoft.com/office/word/2010/wordprocessingDrawing" xmlns:wp="http://schemas.openxmlformats.org/drawingml/2006/wordprocessingDrawing" xmlns:w10="urn:schemas-microsoft-com:office:word" xmlns:w="http://schemas.openxmlformats.org/wordprocessingml/2006/main" xmlns:w14="http://schemas.microsoft.com/office/word/2010/wordml" xmlns:wpg="http://schemas.microsoft.com/office/word/2010/wordprocessingGroup" xmlns:wpi="http://schemas.microsoft.com/office/word/2010/wordprocessingInk" xmlns:wne="http://schemas.microsoft.com/office/word/2006/wordml" xmlns:wps="http://schemas.microsoft.com/office/word/2010/wordprocessingShape" mc:Ignorable="w14 wp14">
+  <w:docDefaults>
+    <w:rPrDefault>
+      <w:rPr>
+        <w:rFonts w:asciiTheme="minorHAnsi" w:eastAsiaTheme="minorHAnsi" w:hAnsiTheme="minorHAnsi" w:cstheme="minorBidi"/>
+        <w:sz w:val="22"/>
+        <w:szCs w:val="22"/>
+        <w:lang w:val="en-US" w:eastAsia="en-US" w:bidi="ar-SA"/>
+      </w:rPr>
+    </w:rPrDefault>
+    <w:pPrDefault>
+      <w:pPr>
+        <w:spacing w:after="200" w:line="276" w:lineRule="auto"/>
+      </w:pPr>
+    </w:pPrDefault>
+  </w:docDefaults>
+  <w:latentStyles w:defLockedState="0" w:defUIPriority="99" w:defSemiHidden="1" w:defUnhideWhenUsed="1" w:defQFormat="0" w:count="267">
+    <w:lsdException w:name="Normal" w:semiHidden="0" w:uiPriority="0" w:unhideWhenUsed="0" w:qFormat="1"/>
+    <w:lsdException w:name="heading 1" w:semiHidden="0" w:uiPriority="9" w:unhideWhenUsed="0" w:qFormat="1"/>
+    <w:lsdException w:name="heading 2" w:uiPriority="9" w:qFormat="1"/>
+    <w:lsdException w:name="heading 3" w:uiPriority="9" w:qFormat="1"/>
+    <w:lsdException w:name="heading 4" w:uiPriority="9" w:qFormat="1"/>
+    <w:lsdException w:name="heading 5" w:uiPriority="9" w:qFormat="1"/>
+    <w:lsdException w:name="heading 6" w:uiPriority="9" w:qFormat="1"/>
+    <w:lsdException w:name="heading 7" w:uiPriority="9" w:qFormat="1"/>
+    <w:lsdException w:name="heading 8" w:uiPriority="9" w:qFormat="1"/>
+    <w:lsdException w:name="heading 9" w:uiPriority="9" w:qFormat="1"/>
+    <w:lsdException w:name="toc 1" w:uiPriority="39"/>
+    <w:lsdException w:name="toc 2" w:uiPriority="39"/>
+    <w:lsdException w:name="toc 3" w:uiPriority="39"/>
+    <w:lsdException w:name="toc 4" w:uiPriority="39"/>
+    <w:lsdException w:name="toc 5" w:uiPriority="39"/>
+    <w:lsdException w:name="toc 6" w:uiPriority="39"/>
+    <w:lsdException w:name="toc 7" w:uiPriority="39"/>
+    <w:lsdException w:name="toc 8" w:uiPriority="39"/>
+    <w:lsdException w:name="toc 9" w:uiPriority="39"/>
+    <w:lsdException w:name="caption" w:uiPriority="35" w:qFormat="1"/>
+    <w:lsdException w:name="Title" w:semiHidden="0" w:uiPriority="10" w:unhideWhenUsed="0" w:qFormat="1"/>
+    <w:lsdException w:name="Default Paragraph Font" w:uiPriority="1"/>
+    <w:lsdException w:name="Subtitle" w:semiHidden="0" w:uiPriority="11" w:unhideWhenUsed="0" w:qFormat="1"/>
+    <w:lsdException w:name="Strong" w:semiHidden="0" w:uiPriority="22" w:unhideWhenUsed="0" w:qFormat="1"/>
+    <w:lsdException w:name="Emphasis" w:semiHidden="0" w:uiPriority="20" w:unhideWhenUsed="0" w:qFormat="1"/>
+    <w:lsdException w:name="Table Grid" w:semiHidden="0" w:uiPriority="59" w:unhideWhenUsed="0"/>
+    <w:lsdException w:name="Placeholder Text" w:unhideWhenUsed="0"/>
+    <w:lsdException w:name="No Spacing" w:semiHidden="0" w:uiPriority="1" w:unhideWhenUsed="0" w:qFormat="1"/>
+    <w:lsdException w:name="Light Shading" w:semiHidden="0" w:uiPriority="60" w:unhideWhenUsed="0"/>
+    <w:lsdException w:name="Light List" w:semiHidden="0" w:uiPriority="61" w:unhideWhenUsed="0"/>
+    <w:lsdException w:name="Light Grid" w:semiHidden="0" w:uiPriority="62" w:unhideWhenUsed="0"/>
+    <w:lsdException w:name="Medium Shading 1" w:semiHidden="0" w:uiPriority="63" w:unhideWhenUsed="0"/>
+    <w:lsdException w:name="Medium Shading 2" w:semiHidden="0" w:uiPriority="64" w:unhideWhenUsed="0"/>
+    <w:lsdException w:name="Medium List 1" w:semiHidden="0" w:uiPriority="65" w:unhideWhenUsed="0"/>
+    <w:lsdException w:name="Medium List 2" w:semiHidden="0" w:uiPriority="66" w:unhideWhenUsed="0"/>
+    <w:lsdException w:name="Medium Grid 1" w:semiHidden="0" w:uiPriority="67" w:unhideWhenUsed="0"/>
+    <w:lsdException w:name="Medium Grid 2" w:semiHidden="0" w:uiPriority="68" w:unhideWhenUsed="0"/>
+    <w:lsdException w:name="Medium Grid 3" w:semiHidden="0" w:uiPriority="69" w:unhideWhenUsed="0"/>
+    <w:lsdException w:name="Dark List" w:semiHidden="0" w:uiPriority="70" w:unhideWhenUsed="0"/>
+    <w:lsdException w:name="Colorful Shading" w:semiHidden="0" w:uiPriority="71" w:unhideWhenUsed="0"/>
+    <w:lsdException w:name="Colorful List" w:semiHidden="0" w:uiPriority="72" w:unhideWhenUsed="0"/>
+    <w:lsdException w:name="Colorful Grid" w:semiHidden="0" w:uiPriority="73" w:unhideWhenUsed="0"/>
+    <w:lsdException w:name="Light Shading Accent 1" w:semiHidden="0" w:uiPriority="60" w:unhideWhenUsed="0"/>
+    <w:lsdException w:name="Light List Accent 1" w:semiHidden="0" w:uiPriority="61" w:unhideWhenUsed="0"/>
+    <w:lsdException w:name="Light Grid Accent 1" w:semiHidden="0" w:uiPriority="62" w:unhideWhenUsed="0"/>
+    <w:lsdException w:name="Medium Shading 1 Accent 1" w:semiHidden="0" w:uiPriority="63" w:unhideWhenUsed="0"/>
+    <w:lsdException w:name="Medium Shading 2 Accent 1" w:semiHidden="0" w:uiPriority="64" w:unhideWhenUsed="0"/>
+    <w:lsdException w:name="Medium List 1 Accent 1" w:semiHidden="0" w:uiPriority="65" w:unhideWhenUsed="0"/>
+    <w:lsdException w:name="Revision" w:unhideWhenUsed="0"/>
+    <w:lsdException w:name="List Paragraph" w:semiHidden="0" w:uiPriority="34" w:unhideWhenUsed="0" w:qFormat="1"/>
+    <w:lsdException w:name="Quote" w:semiHidden="0" w:uiPriority="29" w:unhideWhenUsed="0" w:qFormat="1"/>
+    <w:lsdException w:name="Intense Quote" w:semiHidden="0" w:uiPriority="30" w:unhideWhenUsed="0" w:qFormat="1"/>
+    <w:lsdException w:name="Medium List 2 Accent 1" w:semiHidden="0" w:uiPriority="66" w:unhideWhenUsed="0"/>
+    <w:lsdException w:name="Medium Grid 1 Accent 1" w:semiHidden="0" w:uiPriority="67" w:unhideWhenUsed="0"/>
+    <w:lsdException w:name="Medium Grid 2 Accent 1" w:semiHidden="0" w:uiPriority="68" w:unhideWhenUsed="0"/>
+    <w:lsdException w:name="Medium Grid 3 Accent 1" w:semiHidden="0" w:uiPriority="69" w:unhideWhenUsed="0"/>
+    <w:lsdException w:name="Dark List Accent 1" w:semiHidden="0" w:uiPriority="70" w:unhideWhenUsed="0"/>
+    <w:lsdException w:name="Colorful Shading Accent 1" w:semiHidden="0" w:uiPriority="71" w:unhideWhenUsed="0"/>
+    <w:lsdException w:name="Colorful List Accent 1" w:semiHidden="0" w:uiPriority="72" w:unhideWhenUsed="0"/>
+    <w:lsdException w:name="Colorful Grid Accent 1" w:semiHidden="0" w:uiPriority="73" w:unhideWhenUsed="0"/>
+    <w:lsdException w:name="Light Shading Accent 2" w:semiHidden="0" w:uiPriority="60" w:unhideWhenUsed="0"/>
+    <w:lsdException w:name="Light List Accent 2" w:semiHidden="0" w:uiPriority="61" w:unhideWhenUsed="0"/>
+    <w:lsdException w:name="Light Grid Accent 2" w:semiHidden="0" w:uiPriority="62" w:unhideWhenUsed="0"/>
+    <w:lsdException w:name="Medium Shading 1 Accent 2" w:semiHidden="0" w:uiPriority="63" w:unhideWhenUsed="0"/>
+    <w:lsdException w:name="Medium Shading 2 Accent 2" w:semiHidden="0" w:uiPriority="64" w:unhideWhenUsed="0"/>
+    <w:lsdException w:name="Medium List 1 Accent 2" w:semiHidden="0" w:uiPriority="65" w:unhideWhenUsed="0"/>
+    <w:lsdException w:name="Medium List 2 Accent 2" w:semiHidden="0" w:uiPriority="66" w:unhideWhenUsed="0"/>
+    <w:lsdException w:name="Medium Grid 1 Accent 2" w:semiHidden="0" w:uiPriority="67" w:unhideWhenUsed="0"/>
+    <w:lsdException w:name="Medium Grid 2 Accent 2" w:semiHidden="0" w:uiPriority="68" w:unhideWhenUsed="0"/>
+    <w:lsdException w:name="Medium Grid 3 Accent 2" w:semiHidden="0" w:uiPriority="69" w:unhideWhenUsed="0"/>
+    <w:lsdException w:name="Dark List Accent 2" w:semiHidden="0" w:uiPriority="70" w:unhideWhenUsed="0"/>
+    <w:lsdException w:name="Colorful Shading Accent 2" w:semiHidden="0" w:uiPriority="71" w:unhideWhenUsed="0"/>
+    <w:lsdException w:name="Colorful List Accent 2" w:semiHidden="0" w:uiPriority="72" w:unhideWhenUsed="0"/>
+    <w:lsdException w:name="Colorful Grid Accent 2" w:semiHidden="0" w:uiPriority="73" w:unhideWhenUsed="0"/>
+    <w:lsdException w:name="Light Shading Accent 3" w:semiHidden="0" w:uiPriority="60" w:unhideWhenUsed="0"/>
+    <w:lsdException w:name="Light List Accent 3" w:semiHidden="0" w:uiPriority="61" w:unhideWhenUsed="0"/>
+    <w:lsdException w:name="Light Grid Accent 3" w:semiHidden="0" w:uiPriority="62" w:unhideWhenUsed="0"/>
+    <w:lsdException w:name="Medium Shading 1 Accent 3" w:semiHidden="0" w:uiPriority="63" w:unhideWhenUsed="0"/>
+    <w:lsdException w:name="Medium Shading 2 Accent 3" w:semiHidden="0" w:uiPriority="64" w:unhideWhenUsed="0"/>
+    <w:lsdException w:name="Medium List 1 Accent 3" w:semiHidden="0" w:uiPriority="65" w:unhideWhenUsed="0"/>
+    <w:lsdException w:name="Medium List 2 Accent 3" w:semiHidden="0" w:uiPriority="66" w:unhideWhenUsed="0"/>
+    <w:lsdException w:name="Medium Grid 1 Accent 3" w:semiHidden="0" w:uiPriority="67" w:unhideWhenUsed="0"/>
+    <w:lsdException w:name="Medium Grid 2 Accent 3" w:semiHidden="0" w:uiPriority="68" w:unhideWhenUsed="0"/>
+    <w:lsdException w:name="Medium Grid 3 Accent 3" w:semiHidden="0" w:uiPriority="69" w:unhideWhenUsed="0"/>
+    <w:lsdException w:name="Dark List Accent 3" w:semiHidden="0" w:uiPriority="70" w:unhideWhenUsed="0"/>
+    <w:lsdException w:name="Colorful Shading Accent 3" w:semiHidden="0" w:uiPriority="71" w:unhideWhenUsed="0"/>
+    <w:lsdException w:name="Colorful List Accent 3" w:semiHidden="0" w:uiPriority="72" w:unhideWhenUsed="0"/>
+    <w:lsdException w:name="Colorful Grid Accent 3" w:semiHidden="0" w:uiPriority="73" w:unhideWhenUsed="0"/>
+    <w:lsdException w:name="Light Shading Accent 4" w:semiHidden="0" w:uiPriority="60" w:unhideWhenUsed="0"/>
+    <w:lsdException w:name="Light List Accent 4" w:semiHidden="0" w:uiPriority="61" w:unhideWhenUsed="0"/>
+    <w:lsdException w:name="Light Grid Accent 4" w:semiHidden="0" w:uiPriority="62" w:unhideWhenUsed="0"/>
+    <w:lsdException w:name="Medium Shading 1 Accent 4" w:semiHidden="0" w:uiPriority="63" w:unhideWhenUsed="0"/>
+    <w:lsdException w:name="Medium Shading 2 Accent 4" w:semiHidden="0" w:uiPriority="64" w:unhideWhenUsed="0"/>
+    <w:lsdException w:name="Medium List 1 Accent 4" w:semiHidden="0" w:uiPriority="65" w:unhideWhenUsed="0"/>
+    <w:lsdException w:name="Medium List 2 Accent 4" w:semiHidden="0" w:uiPriority="66" w:unhideWhenUsed="0"/>
+    <w:lsdException w:name="Medium Grid 1 Accent 4" w:semiHidden="0" w:uiPriority="67" w:unhideWhenUsed="0"/>
+    <w:lsdException w:name="Medium Grid 2 Accent 4" w:semiHidden="0" w:uiPriority="68" w:unhideWhenUsed="0"/>
+    <w:lsdException w:name="Medium Grid 3 Accent 4" w:semiHidden="0" w:uiPriority="69" w:unhideWhenUsed="0"/>
+    <w:lsdException w:name="Dark List Accent 4" w:semiHidden="0" w:uiPriority="70" w:unhideWhenUsed="0"/>
+    <w:lsdException w:name="Colorful Shading Accent 4" w:semiHidden="0" w:uiPriority="71" w:unhideWhenUsed="0"/>
+    <w:lsdException w:name="Colorful List Accent 4" w:semiHidden="0" w:uiPriority="72" w:unhideWhenUsed="0"/>
+    <w:lsdException w:name="Colorful Grid Accent 4" w:semiHidden="0" w:uiPriority="73" w:unhideWhenUsed="0"/>
+    <w:lsdException w:name="Light Shading Accent 5" w:semiHidden="0" w:uiPriority="60" w:unhideWhenUsed="0"/>
+    <w:lsdException w:name="Light List Accent 5" w:semiHidden="0" w:uiPriority="61" w:unhideWhenUsed="0"/>
+    <w:lsdException w:name="Light Grid Accent 5" w:semiHidden="0" w:uiPriority="62" w:unhideWhenUsed="0"/>
+    <w:lsdException w:name="Medium Shading 1 Accent 5" w:semiHidden="0" w:uiPriority="63" w:unhideWhenUsed="0"/>
+    <w:lsdException w:name="Medium Shading 2 Accent 5" w:semiHidden="0" w:uiPriority="64" w:unhideWhenUsed="0"/>
+    <w:lsdException w:name="Medium List 1 Accent 5" w:semiHidden="0" w:uiPriority="65" w:unhideWhenUsed="0"/>
+    <w:lsdException w:name="Medium List 2 Accent 5" w:semiHidden="0" w:uiPriority="66" w:unhideWhenUsed="0"/>
+    <w:lsdException w:name="Medium Grid 1 Accent 5" w:semiHidden="0" w:uiPriority="67" w:unhideWhenUsed="0"/>
+    <w:lsdException w:name="Medium Grid 2 Accent 5" w:semiHidden="0" w:uiPriority="68" w:unhideWhenUsed="0"/>
+    <w:lsdException w:name="Medium Grid 3 Accent 5" w:semiHidden="0" w:uiPriority="69" w:unhideWhenUsed="0"/>
+    <w:lsdException w:name="Dark List Accent 5" w:semiHidden="0" w:uiPriority="70" w:unhideWhenUsed="0"/>
+    <w:lsdException w:name="Colorful Shading Accent 5" w:semiHidden="0" w:uiPriority="71" w:unhideWhenUsed="0"/>
+    <w:lsdException w:name="Colorful List Accent 5" w:semiHidden="0" w:uiPriority="72" w:unhideWhenUsed="0"/>
+    <w:lsdException w:name="Colorful Grid Accent 5" w:semiHidden="0" w:uiPriority="73" w:unhideWhenUsed="0"/>
+    <w:lsdException w:name="Light Shading Accent 6" w:semiHidden="0" w:uiPriority="60" w:unhideWhenUsed="0"/>
+    <w:lsdException w:name="Light List Accent 6" w:semiHidden="0" w:uiPriority="61" w:unhideWhenUsed="0"/>
+    <w:lsdException w:name="Light Grid Accent 6" w:semiHidden="0" w:uiPriority="62" w:unhideWhenUsed="0"/>
+    <w:lsdException w:name="Medium Shading 1 Accent 6" w:semiHidden="0" w:uiPriority="63" w:unhideWhenUsed="0"/>
+    <w:lsdException w:name="Medium Shading 2 Accent 6" w:semiHidden="0" w:uiPriority="64" w:unhideWhenUsed="0"/>
+    <w:lsdException w:name="Medium List 1 Accent 6" w:semiHidden="0" w:uiPriority="65" w:unhideWhenUsed="0"/>
+    <w:lsdException w:name="Medium List 2 Accent 6" w:semiHidden="0" w:uiPriority="66" w:unhideWhenUsed="0"/>
+    <w:lsdException w:name="Medium Grid 1 Accent 6" w:semiHidden="0" w:uiPriority="67" w:unhideWhenUsed="0"/>
+    <w:lsdException w:name="Medium Grid 2 Accent 6" w:semiHidden="0" w:uiPriority="68" w:unhideWhenUsed="0"/>
+    <w:lsdException w:name="Medium Grid 3 Accent 6" w:semiHidden="0" w:uiPriority="69" w:unhideWhenUsed="0"/>
+    <w:lsdException w:name="Dark List Accent 6" w:semiHidden="0" w:uiPriority="70" w:unhideWhenUsed="0"/>
+    <w:lsdException w:name="Colorful Shading Accent 6" w:semiHidden="0" w:uiPriority="71" w:unhideWhenUsed="0"/>
+    <w:lsdException w:name="Colorful List Accent 6" w:semiHidden="0" w:uiPriority="72" w:unhideWhenUsed="0"/>
+    <w:lsdException w:name="Colorful Grid Accent 6" w:semiHidden="0" w:uiPriority="73" w:unhideWhenUsed="0"/>
+    <w:lsdException w:name="Subtle Emphasis" w:semiHidden="0" w:uiPriority="19" w:unhideWhenUsed="0" w:qFormat="1"/>
+    <w:lsdException w:name="Intense Emphasis" w:semiHidden="0" w:uiPriority="21" w:unhideWhenUsed="0" w:qFormat="1"/>
+    <w:lsdException w:name="Subtle Reference" w:semiHidden="0" w:uiPriority="31" w:unhideWhenUsed="0" w:qFormat="1"/>
+    <w:lsdException w:name="Intense Reference" w:semiHidden="0" w:uiPriority="32" w:unhideWhenUsed="0" w:qFormat="1"/>
+    <w:lsdException w:name="Book Title" w:semiHidden="0" w:uiPriority="33" w:unhideWhenUsed="0" w:qFormat="1"/>
+    <w:lsdException w:name="Bibliography" w:uiPriority="37"/>
+    <w:lsdException w:name="TOC Heading" w:uiPriority="39" w:qFormat="1"/>
+  </w:latentStyles>
+  <w:style w:type="paragraph" w:default="1" w:styleId="Standaard">
+    <w:name w:val="Normal"/>
+    <w:qFormat/>
+    <w:rsid w:val="00FA0EE0"/>
+    <w:pPr>
+      <w:spacing w:after="0" w:line="240" w:lineRule="auto"/>
+    </w:pPr>
+    <w:rPr>
+      <w:rFonts w:ascii="Times New Roman" w:eastAsia="Times New Roman" w:hAnsi="Times New Roman" w:cs="Times New Roman"/>
+      <w:sz w:val="24"/>
+      <w:szCs w:val="24"/>
+      <w:lang w:val="nl-NL"/>
+    </w:rPr>
+  </w:style>
+  <w:style w:type="character" w:default="1" w:styleId="Standaardalinea-lettertype">
+    <w:name w:val="Default Paragraph Font"/>
+    <w:uiPriority w:val="1"/>
+    <w:semiHidden/>
+    <w:unhideWhenUsed/>
+  </w:style>
+  <w:style w:type="table" w:default="1" w:styleId="Standaardtabel">
+    <w:name w:val="Normal Table"/>
+    <w:uiPriority w:val="99"/>
+    <w:semiHidden/>
+    <w:unhideWhenUsed/>
+    <w:tblPr>
+      <w:tblInd w:w="0" w:type="dxa"/>
+      <w:tblCellMar>
+        <w:top w:w="0" w:type="dxa"/>
+        <w:left w:w="108" w:type="dxa"/>
+        <w:bottom w:w="0" w:type="dxa"/>
+        <w:right w:w="108" w:type="dxa"/>
+      </w:tblCellMar>
+    </w:tblPr>
+  </w:style>
+  <w:style w:type="numbering" w:default="1" w:styleId="Geenlijst">
+    <w:name w:val="No List"/>
+    <w:uiPriority w:val="99"/>
+    <w:semiHidden/>
+    <w:unhideWhenUsed/>
+  </w:style>
+  <w:style w:type="paragraph" w:styleId="Normaalweb">
+    <w:name w:val="Normal (Web)"/>
+    <w:basedOn w:val="Standaard"/>
+    <w:uiPriority w:val="99"/>
+    <w:unhideWhenUsed/>
+    <w:rsid w:val="00FA0EE0"/>
+    <w:pPr>
+      <w:spacing w:before="100" w:beforeAutospacing="1" w:after="119"/>
+    </w:pPr>
+    <w:rPr>
+      <w:lang w:eastAsia="nl-NL"/>
+    </w:rPr>
+  </w:style>
+  <w:style w:type="paragraph" w:styleId="Lijstalinea">
+    <w:name w:val="List Paragraph"/>
+    <w:basedOn w:val="Standaard"/>
+    <w:uiPriority w:val="34"/>
+    <w:qFormat/>
+    <w:rsid w:val="00F56D4A"/>
+    <w:pPr>
+      <w:ind w:left="720"/>
+      <w:contextualSpacing/>
+    </w:pPr>
+  </w:style>
+  <w:style w:type="paragraph" w:styleId="Koptekst">
+    <w:name w:val="header"/>
+    <w:basedOn w:val="Standaard"/>
+    <w:link w:val="KoptekstChar"/>
+    <w:uiPriority w:val="99"/>
+    <w:unhideWhenUsed/>
+    <w:rsid w:val="00A654CF"/>
+    <w:pPr>
+      <w:tabs>
+        <w:tab w:val="center" w:pos="4536"/>
+        <w:tab w:val="right" w:pos="9072"/>
+      </w:tabs>
+    </w:pPr>
+  </w:style>
+  <w:style w:type="character" w:customStyle="1" w:styleId="KoptekstChar">
+    <w:name w:val="Koptekst Char"/>
+    <w:basedOn w:val="Standaardalinea-lettertype"/>
+    <w:link w:val="Koptekst"/>
+    <w:uiPriority w:val="99"/>
+    <w:rsid w:val="00A654CF"/>
+    <w:rPr>
+      <w:rFonts w:ascii="Times New Roman" w:eastAsia="Times New Roman" w:hAnsi="Times New Roman" w:cs="Times New Roman"/>
+      <w:sz w:val="24"/>
+      <w:szCs w:val="24"/>
+      <w:lang w:val="nl-NL"/>
+    </w:rPr>
+  </w:style>
+  <w:style w:type="paragraph" w:styleId="Voettekst">
+    <w:name w:val="footer"/>
+    <w:basedOn w:val="Standaard"/>
+    <w:link w:val="VoettekstChar"/>
+    <w:uiPriority w:val="99"/>
+    <w:unhideWhenUsed/>
+    <w:rsid w:val="00A654CF"/>
+    <w:pPr>
+      <w:tabs>
+        <w:tab w:val="center" w:pos="4536"/>
+        <w:tab w:val="right" w:pos="9072"/>
+      </w:tabs>
+    </w:pPr>
+  </w:style>
+  <w:style w:type="character" w:customStyle="1" w:styleId="VoettekstChar">
+    <w:name w:val="Voettekst Char"/>
+    <w:basedOn w:val="Standaardalinea-lettertype"/>
+    <w:link w:val="Voettekst"/>
+    <w:uiPriority w:val="99"/>
+    <w:rsid w:val="00A654CF"/>
+    <w:rPr>
+      <w:rFonts w:ascii="Times New Roman" w:eastAsia="Times New Roman" w:hAnsi="Times New Roman" w:cs="Times New Roman"/>
+      <w:sz w:val="24"/>
+      <w:szCs w:val="24"/>
+      <w:lang w:val="nl-NL"/>
+    </w:rPr>
+  </w:style>
+  <w:style w:type="paragraph" w:styleId="Ballontekst">
+    <w:name w:val="Balloon Text"/>
+    <w:basedOn w:val="Standaard"/>
+    <w:link w:val="BallontekstChar"/>
+    <w:uiPriority w:val="99"/>
+    <w:semiHidden/>
+    <w:unhideWhenUsed/>
+    <w:rsid w:val="00A654CF"/>
+    <w:rPr>
+      <w:rFonts w:ascii="Tahoma" w:hAnsi="Tahoma" w:cs="Tahoma"/>
+      <w:sz w:val="16"/>
+      <w:szCs w:val="16"/>
+    </w:rPr>
+  </w:style>
+  <w:style w:type="character" w:customStyle="1" w:styleId="BallontekstChar">
+    <w:name w:val="Ballontekst Char"/>
+    <w:basedOn w:val="Standaardalinea-lettertype"/>
+    <w:link w:val="Ballontekst"/>
+    <w:uiPriority w:val="99"/>
+    <w:semiHidden/>
+    <w:rsid w:val="00A654CF"/>
+    <w:rPr>
+      <w:rFonts w:ascii="Tahoma" w:eastAsia="Times New Roman" w:hAnsi="Tahoma" w:cs="Tahoma"/>
+      <w:sz w:val="16"/>
+      <w:szCs w:val="16"/>
+      <w:lang w:val="nl-NL"/>
+    </w:rPr>
+  </w:style>
+  <w:style w:type="paragraph" w:styleId="Voetnoottekst">
+    <w:name w:val="footnote text"/>
+    <w:basedOn w:val="Standaard"/>
+    <w:link w:val="VoetnoottekstChar"/>
+    <w:uiPriority w:val="99"/>
+    <w:semiHidden/>
+    <w:unhideWhenUsed/>
+    <w:rsid w:val="00656E87"/>
+    <w:rPr>
+      <w:sz w:val="20"/>
+      <w:szCs w:val="20"/>
+    </w:rPr>
+  </w:style>
+  <w:style w:type="character" w:customStyle="1" w:styleId="VoetnoottekstChar">
+    <w:name w:val="Voetnoottekst Char"/>
+    <w:basedOn w:val="Standaardalinea-lettertype"/>
+    <w:link w:val="Voetnoottekst"/>
+    <w:uiPriority w:val="99"/>
+    <w:semiHidden/>
+    <w:rsid w:val="00656E87"/>
+    <w:rPr>
+      <w:rFonts w:ascii="Times New Roman" w:eastAsia="Times New Roman" w:hAnsi="Times New Roman" w:cs="Times New Roman"/>
+      <w:sz w:val="20"/>
+      <w:szCs w:val="20"/>
+      <w:lang w:val="nl-NL"/>
+    </w:rPr>
+  </w:style>
+  <w:style w:type="character" w:styleId="Voetnootmarkering">
+    <w:name w:val="footnote reference"/>
+    <w:basedOn w:val="Standaardalinea-lettertype"/>
+    <w:uiPriority w:val="99"/>
+    <w:semiHidden/>
+    <w:unhideWhenUsed/>
+    <w:rsid w:val="00656E87"/>
+    <w:rPr>
+      <w:vertAlign w:val="superscript"/>
+    </w:rPr>
+  </w:style>
+  <w:style w:type="character" w:styleId="Hyperlink">
+    <w:name w:val="Hyperlink"/>
+    <w:basedOn w:val="Standaardalinea-lettertype"/>
     <w:uiPriority w:val="99"/>
     <w:unhideWhenUsed/>
     <w:rsid w:val="00AC27DC"/>
@@ -2466,6 +2979,28 @@
 </file>
 
 <file path=customXml/item1.xml><?xml version="1.0" encoding="utf-8"?>
+<?mso-contentType ?>
+<FormTemplates xmlns="http://schemas.microsoft.com/sharepoint/v3/contenttype/forms">
+  <Display>DocumentLibraryForm</Display>
+  <Edit>DocumentLibraryForm</Edit>
+  <New>DocumentLibraryForm</New>
+</FormTemplates>
+</file>
+
+<file path=customXml/item2.xml><?xml version="1.0" encoding="utf-8"?>
+<p:properties xmlns:p="http://schemas.microsoft.com/office/2006/metadata/properties" xmlns:xsi="http://www.w3.org/2001/XMLSchema-instance" xmlns:pc="http://schemas.microsoft.com/office/infopath/2007/PartnerControls">
+  <documentManagement>
+    <vak xmlns="B1BA16FE-AC2E-4D05-A125-0F7421B0F699">PTS4</vak>
+    <aangemaakt xmlns="B1BA16FE-AC2E-4D05-A125-0F7421B0F699">2013-02-13T23:00:00+00:00</aangemaakt>
+    <Profiel xmlns="B1BA16FE-AC2E-4D05-A125-0F7421B0F699">
+      <Value>S-profiel</Value>
+    </Profiel>
+    <Categorie xmlns="B1BA16FE-AC2E-4D05-A125-0F7421B0F699">Opdrachten</Categorie>
+  </documentManagement>
+</p:properties>
+</file>
+
+<file path=customXml/item3.xml><?xml version="1.0" encoding="utf-8"?>
 <ct:contentTypeSchema xmlns:ct="http://schemas.microsoft.com/office/2006/metadata/contentType" xmlns:ma="http://schemas.microsoft.com/office/2006/metadata/properties/metaAttributes" ct:_="" ma:_="" ma:contentTypeName="Document" ma:contentTypeID="0x0101008A79932BC35A8A46B6AC251A45F679D7" ma:contentTypeVersion="19" ma:contentTypeDescription="Create a new document." ma:contentTypeScope="" ma:versionID="03e26850c6e0824f805961d5b93b4e92">
   <xsd:schema xmlns:xsd="http://www.w3.org/2001/XMLSchema" xmlns:xs="http://www.w3.org/2001/XMLSchema" xmlns:p="http://schemas.microsoft.com/office/2006/metadata/properties" xmlns:ns2="B1BA16FE-AC2E-4D05-A125-0F7421B0F699" targetNamespace="http://schemas.microsoft.com/office/2006/metadata/properties" ma:root="true" ma:fieldsID="e2c1303364df046603e256626434b3d1" ns2:_="">
     <xsd:import namespace="B1BA16FE-AC2E-4D05-A125-0F7421B0F699"/>
@@ -2638,33 +3173,29 @@
 </ct:contentTypeSchema>
 </file>
 
-<file path=customXml/item2.xml><?xml version="1.0" encoding="utf-8"?>
-<p:properties xmlns:p="http://schemas.microsoft.com/office/2006/metadata/properties" xmlns:xsi="http://www.w3.org/2001/XMLSchema-instance" xmlns:pc="http://schemas.microsoft.com/office/infopath/2007/PartnerControls">
-  <documentManagement>
-    <vak xmlns="B1BA16FE-AC2E-4D05-A125-0F7421B0F699">PTS4</vak>
-    <aangemaakt xmlns="B1BA16FE-AC2E-4D05-A125-0F7421B0F699">2013-02-13T23:00:00+00:00</aangemaakt>
-    <Profiel xmlns="B1BA16FE-AC2E-4D05-A125-0F7421B0F699">
-      <Value>S-profiel</Value>
-    </Profiel>
-    <Categorie xmlns="B1BA16FE-AC2E-4D05-A125-0F7421B0F699">Opdrachten</Categorie>
-  </documentManagement>
-</p:properties>
-</file>
-
-<file path=customXml/item3.xml><?xml version="1.0" encoding="utf-8"?>
-<?mso-contentType ?>
-<FormTemplates xmlns="http://schemas.microsoft.com/sharepoint/v3/contenttype/forms">
-  <Display>DocumentLibraryForm</Display>
-  <Edit>DocumentLibraryForm</Edit>
-  <New>DocumentLibraryForm</New>
-</FormTemplates>
-</file>
-
 <file path=customXml/item4.xml><?xml version="1.0" encoding="utf-8"?>
 <b:Sources xmlns:b="http://schemas.openxmlformats.org/officeDocument/2006/bibliography" xmlns="http://schemas.openxmlformats.org/officeDocument/2006/bibliography" SelectedStyle="\APA.XSL" StyleName="APA"/>
 </file>
 
 <file path=customXml/itemProps1.xml><?xml version="1.0" encoding="utf-8"?>
+<ds:datastoreItem xmlns:ds="http://schemas.openxmlformats.org/officeDocument/2006/customXml" ds:itemID="{11CCD791-3240-4723-842C-512B68B0D542}">
+  <ds:schemaRefs>
+    <ds:schemaRef ds:uri="http://schemas.microsoft.com/sharepoint/v3/contenttype/forms"/>
+  </ds:schemaRefs>
+</ds:datastoreItem>
+</file>
+
+<file path=customXml/itemProps2.xml><?xml version="1.0" encoding="utf-8"?>
+<ds:datastoreItem xmlns:ds="http://schemas.openxmlformats.org/officeDocument/2006/customXml" ds:itemID="{E01FE194-81B1-4CD0-970B-E6BBF1731A31}">
+  <ds:schemaRefs>
+    <ds:schemaRef ds:uri="http://schemas.microsoft.com/office/2006/metadata/properties"/>
+    <ds:schemaRef ds:uri="http://schemas.microsoft.com/office/infopath/2007/PartnerControls"/>
+    <ds:schemaRef ds:uri="B1BA16FE-AC2E-4D05-A125-0F7421B0F699"/>
+  </ds:schemaRefs>
+</ds:datastoreItem>
+</file>
+
+<file path=customXml/itemProps3.xml><?xml version="1.0" encoding="utf-8"?>
 <ds:datastoreItem xmlns:ds="http://schemas.openxmlformats.org/officeDocument/2006/customXml" ds:itemID="{BC3BAECB-C4B2-4794-A0EB-757B9B846F51}">
   <ds:schemaRefs>
     <ds:schemaRef ds:uri="http://schemas.microsoft.com/office/2006/metadata/contentType"/>
@@ -2682,26 +3213,8 @@
 </ds:datastoreItem>
 </file>
 
-<file path=customXml/itemProps2.xml><?xml version="1.0" encoding="utf-8"?>
-<ds:datastoreItem xmlns:ds="http://schemas.openxmlformats.org/officeDocument/2006/customXml" ds:itemID="{E01FE194-81B1-4CD0-970B-E6BBF1731A31}">
-  <ds:schemaRefs>
-    <ds:schemaRef ds:uri="http://schemas.microsoft.com/office/2006/metadata/properties"/>
-    <ds:schemaRef ds:uri="http://schemas.microsoft.com/office/infopath/2007/PartnerControls"/>
-    <ds:schemaRef ds:uri="B1BA16FE-AC2E-4D05-A125-0F7421B0F699"/>
-  </ds:schemaRefs>
-</ds:datastoreItem>
-</file>
-
-<file path=customXml/itemProps3.xml><?xml version="1.0" encoding="utf-8"?>
-<ds:datastoreItem xmlns:ds="http://schemas.openxmlformats.org/officeDocument/2006/customXml" ds:itemID="{11CCD791-3240-4723-842C-512B68B0D542}">
-  <ds:schemaRefs>
-    <ds:schemaRef ds:uri="http://schemas.microsoft.com/sharepoint/v3/contenttype/forms"/>
-  </ds:schemaRefs>
-</ds:datastoreItem>
-</file>
-
 <file path=customXml/itemProps4.xml><?xml version="1.0" encoding="utf-8"?>
-<ds:datastoreItem xmlns:ds="http://schemas.openxmlformats.org/officeDocument/2006/customXml" ds:itemID="{6E272480-A30C-4EB0-84FE-374E4D5B6218}">
+<ds:datastoreItem xmlns:ds="http://schemas.openxmlformats.org/officeDocument/2006/customXml" ds:itemID="{4AE5505C-6E03-4F0C-BFCC-CBFF5086B025}">
   <ds:schemaRefs>
     <ds:schemaRef ds:uri="http://schemas.openxmlformats.org/officeDocument/2006/bibliography"/>
   </ds:schemaRefs>

</xml_diff>